<commit_message>
update project word file
</commit_message>
<xml_diff>
--- a/DW_TYN_Project.docx
+++ b/DW_TYN_Project.docx
@@ -7,6 +7,8 @@
         <w:bidi/>
         <w:rPr>
           <w:rFonts w:cs="David"/>
+          <w:b/>
+          <w:bCs/>
           <w:sz w:val="24"/>
           <w:szCs w:val="24"/>
           <w:rtl/>
@@ -15,11 +17,26 @@
       <w:r>
         <w:rPr>
           <w:rFonts w:cs="David" w:hint="cs"/>
+          <w:b/>
+          <w:bCs/>
           <w:sz w:val="24"/>
           <w:szCs w:val="24"/>
           <w:rtl/>
         </w:rPr>
-        <w:t>סכמת כוכב:</w:t>
+        <w:t>סכמת הכ</w:t>
+      </w:r>
+      <w:bookmarkStart w:id="0" w:name="_GoBack"/>
+      <w:bookmarkEnd w:id="0"/>
+      <w:r>
+        <w:rPr>
+          <w:rFonts w:cs="David" w:hint="cs"/>
+          <w:b/>
+          <w:bCs/>
+          <w:sz w:val="24"/>
+          <w:szCs w:val="24"/>
+          <w:rtl/>
+        </w:rPr>
+        <w:t>וכב</w:t>
       </w:r>
     </w:p>
     <w:p>
@@ -42,7 +59,7 @@
         <w:drawing>
           <wp:inline distT="0" distB="0" distL="0" distR="0" wp14:anchorId="7CAE2896" wp14:editId="4057FE0D">
             <wp:extent cx="5486400" cy="3200400"/>
-            <wp:effectExtent l="0" t="0" r="0" b="19050"/>
+            <wp:effectExtent l="0" t="0" r="0" b="0"/>
             <wp:docPr id="1" name="Diagram 1"/>
             <wp:cNvGraphicFramePr/>
             <a:graphic xmlns:a="http://schemas.openxmlformats.org/drawingml/2006/main">
@@ -59,8 +76,11 @@
         <w:bidi/>
         <w:rPr>
           <w:rFonts w:cs="David"/>
+          <w:b/>
+          <w:bCs/>
           <w:sz w:val="24"/>
           <w:szCs w:val="24"/>
+          <w:rtl/>
         </w:rPr>
       </w:pPr>
     </w:p>
@@ -68,7 +88,7 @@
       <w:pPr>
         <w:bidi/>
         <w:rPr>
-          <w:rFonts w:cs="David"/>
+          <w:rFonts w:cs="David" w:hint="cs"/>
           <w:sz w:val="24"/>
           <w:szCs w:val="24"/>
           <w:rtl/>
@@ -77,26 +97,252 @@
       <w:r>
         <w:rPr>
           <w:rFonts w:cs="David" w:hint="cs"/>
+          <w:b/>
+          <w:bCs/>
+          <w:sz w:val="24"/>
+          <w:szCs w:val="24"/>
+          <w:rtl/>
+        </w:rPr>
+        <w:t>הערה</w:t>
+      </w:r>
+      <w:r>
+        <w:rPr>
+          <w:rFonts w:cs="David" w:hint="cs"/>
+          <w:sz w:val="24"/>
+          <w:szCs w:val="24"/>
+          <w:rtl/>
+        </w:rPr>
+        <w:t xml:space="preserve">: בחרנו לייצר </w:t>
+      </w:r>
+      <w:r>
+        <w:rPr>
+          <w:rFonts w:cs="David" w:hint="cs"/>
+          <w:sz w:val="24"/>
+          <w:szCs w:val="24"/>
+        </w:rPr>
+        <w:t>ID</w:t>
+      </w:r>
+      <w:r>
+        <w:rPr>
+          <w:rFonts w:cs="David" w:hint="cs"/>
+          <w:sz w:val="24"/>
+          <w:szCs w:val="24"/>
+          <w:rtl/>
+        </w:rPr>
+        <w:t xml:space="preserve"> לכל אחד מהישויות במערכת, זאת הן במטרה לאפשר לנו לפעול ללא תלות ב-</w:t>
+      </w:r>
+      <w:r>
+        <w:rPr>
+          <w:rFonts w:cs="David"/>
+          <w:sz w:val="24"/>
+          <w:szCs w:val="24"/>
+        </w:rPr>
+        <w:t>yelp</w:t>
+      </w:r>
+      <w:r>
+        <w:rPr>
+          <w:rFonts w:cs="David" w:hint="cs"/>
+          <w:sz w:val="24"/>
+          <w:szCs w:val="24"/>
+          <w:rtl/>
+        </w:rPr>
+        <w:t>, והן בכדי לגרום לשאילתות ה-</w:t>
+      </w:r>
+      <w:r>
+        <w:rPr>
+          <w:rFonts w:cs="David"/>
+          <w:sz w:val="24"/>
+          <w:szCs w:val="24"/>
+        </w:rPr>
+        <w:t>join</w:t>
+      </w:r>
+      <w:r>
+        <w:rPr>
+          <w:rFonts w:cs="David" w:hint="cs"/>
+          <w:sz w:val="24"/>
+          <w:szCs w:val="24"/>
+        </w:rPr>
+        <w:t xml:space="preserve"> </w:t>
+      </w:r>
+      <w:r>
+        <w:rPr>
+          <w:rFonts w:cs="David" w:hint="cs"/>
+          <w:sz w:val="24"/>
+          <w:szCs w:val="24"/>
+          <w:rtl/>
+        </w:rPr>
+        <w:t xml:space="preserve"> לפעול ביעילות על משתנים מסוג </w:t>
+      </w:r>
+      <w:r>
+        <w:rPr>
+          <w:rFonts w:cs="David"/>
+          <w:sz w:val="24"/>
+          <w:szCs w:val="24"/>
+        </w:rPr>
+        <w:t>int</w:t>
+      </w:r>
+      <w:r>
+        <w:rPr>
+          <w:rFonts w:cs="David" w:hint="cs"/>
+          <w:sz w:val="24"/>
+          <w:szCs w:val="24"/>
+          <w:rtl/>
+        </w:rPr>
+        <w:t xml:space="preserve"> (ולא </w:t>
+      </w:r>
+      <w:r>
+        <w:rPr>
+          <w:rFonts w:cs="David"/>
+          <w:sz w:val="24"/>
+          <w:szCs w:val="24"/>
+        </w:rPr>
+        <w:t>Varchar</w:t>
+      </w:r>
+      <w:r>
+        <w:rPr>
+          <w:rFonts w:cs="David" w:hint="cs"/>
+          <w:sz w:val="24"/>
+          <w:szCs w:val="24"/>
+          <w:rtl/>
+        </w:rPr>
+        <w:t>, המתקבלים מ-</w:t>
+      </w:r>
+      <w:r>
+        <w:rPr>
+          <w:rFonts w:cs="David"/>
+          <w:sz w:val="24"/>
+          <w:szCs w:val="24"/>
+        </w:rPr>
+        <w:t>yelp</w:t>
+      </w:r>
+      <w:r>
+        <w:rPr>
+          <w:rFonts w:cs="David" w:hint="cs"/>
+          <w:sz w:val="24"/>
+          <w:szCs w:val="24"/>
+          <w:rtl/>
+        </w:rPr>
+        <w:t>). על מנת לאפשר עדכונים של הערכים מנתונים עתידיים מ-</w:t>
+      </w:r>
+      <w:r>
+        <w:rPr>
+          <w:rFonts w:cs="David"/>
+          <w:sz w:val="24"/>
+          <w:szCs w:val="24"/>
+        </w:rPr>
+        <w:t>yelp</w:t>
+      </w:r>
+      <w:r>
+        <w:rPr>
+          <w:rFonts w:cs="David" w:hint="cs"/>
+          <w:sz w:val="24"/>
+          <w:szCs w:val="24"/>
+          <w:rtl/>
+        </w:rPr>
+        <w:t xml:space="preserve">, ובמקביל לחסוך להמנע בטבלאות </w:t>
+      </w:r>
+      <w:r>
+        <w:rPr>
+          <w:rFonts w:cs="David"/>
+          <w:sz w:val="24"/>
+          <w:szCs w:val="24"/>
+        </w:rPr>
+        <w:t>Cross-Reference</w:t>
+      </w:r>
+      <w:r>
+        <w:rPr>
+          <w:rFonts w:cs="David" w:hint="cs"/>
+          <w:sz w:val="24"/>
+          <w:szCs w:val="24"/>
+          <w:rtl/>
+        </w:rPr>
+        <w:t xml:space="preserve">, נשמור בטבלאות את המפתח המקורי של </w:t>
+      </w:r>
+      <w:r>
+        <w:rPr>
+          <w:rFonts w:cs="David"/>
+          <w:sz w:val="24"/>
+          <w:szCs w:val="24"/>
+        </w:rPr>
+        <w:t>yelp</w:t>
+      </w:r>
+      <w:r>
+        <w:rPr>
+          <w:rFonts w:cs="David" w:hint="cs"/>
+          <w:sz w:val="24"/>
+          <w:szCs w:val="24"/>
+          <w:rtl/>
+        </w:rPr>
+        <w:t>.</w:t>
+      </w:r>
+    </w:p>
+    <w:p>
+      <w:pPr>
+        <w:bidi/>
+        <w:rPr>
+          <w:rFonts w:cs="David"/>
+          <w:b/>
+          <w:bCs/>
+          <w:sz w:val="24"/>
+          <w:szCs w:val="24"/>
+        </w:rPr>
+      </w:pPr>
+      <w:r>
+        <w:rPr>
+          <w:rFonts w:cs="David" w:hint="cs"/>
+          <w:b/>
+          <w:bCs/>
           <w:sz w:val="24"/>
           <w:szCs w:val="24"/>
           <w:rtl/>
         </w:rPr>
         <w:t>טבלת ממד המשתמשים:</w:t>
       </w:r>
+      <w:r>
+        <w:rPr>
+          <w:rFonts w:cs="David" w:hint="cs"/>
+          <w:b/>
+          <w:bCs/>
+          <w:sz w:val="24"/>
+          <w:szCs w:val="24"/>
+          <w:rtl/>
+        </w:rPr>
+        <w:t xml:space="preserve"> </w:t>
+      </w:r>
+      <w:r>
+        <w:rPr>
+          <w:rFonts w:cs="David"/>
+          <w:b/>
+          <w:bCs/>
+          <w:sz w:val="24"/>
+          <w:szCs w:val="24"/>
+        </w:rPr>
+        <w:t>dim_user</w:t>
+      </w:r>
+      <w:r>
+        <w:rPr>
+          <w:rFonts w:cs="David"/>
+          <w:b/>
+          <w:bCs/>
+          <w:sz w:val="24"/>
+          <w:szCs w:val="24"/>
+        </w:rPr>
+        <w:t>s</w:t>
+      </w:r>
     </w:p>
     <w:tbl>
       <w:tblPr>
         <w:tblStyle w:val="4-1"/>
         <w:bidiVisual/>
-        <w:tblW w:w="0" w:type="auto"/>
-        <w:tblInd w:w="40" w:type="dxa"/>
+        <w:tblW w:w="9280" w:type="dxa"/>
+        <w:tblInd w:w="75" w:type="dxa"/>
         <w:tblLook w:val="04A0" w:firstRow="1" w:lastRow="0" w:firstColumn="1" w:lastColumn="0" w:noHBand="0" w:noVBand="1"/>
       </w:tblPr>
       <w:tblGrid>
-        <w:gridCol w:w="1912"/>
-        <w:gridCol w:w="1834"/>
+        <w:gridCol w:w="1905"/>
+        <w:gridCol w:w="1824"/>
         <w:gridCol w:w="3251"/>
-        <w:gridCol w:w="1593"/>
+        <w:gridCol w:w="2300"/>
       </w:tblGrid>
       <w:tr>
         <w:trPr>
@@ -105,7 +351,7 @@
         <w:tc>
           <w:tcPr>
             <w:cnfStyle w:val="001000000000" w:firstRow="0" w:lastRow="0" w:firstColumn="1" w:lastColumn="0" w:oddVBand="0" w:evenVBand="0" w:oddHBand="0" w:evenHBand="0" w:firstRowFirstColumn="0" w:firstRowLastColumn="0" w:lastRowFirstColumn="0" w:lastRowLastColumn="0"/>
-            <w:tcW w:w="1913" w:type="dxa"/>
+            <w:tcW w:w="1905" w:type="dxa"/>
           </w:tcPr>
           <w:p>
             <w:pPr>
@@ -130,7 +376,7 @@
         </w:tc>
         <w:tc>
           <w:tcPr>
-            <w:tcW w:w="1835" w:type="dxa"/>
+            <w:tcW w:w="1824" w:type="dxa"/>
           </w:tcPr>
           <w:p>
             <w:pPr>
@@ -182,7 +428,7 @@
         </w:tc>
         <w:tc>
           <w:tcPr>
-            <w:tcW w:w="1596" w:type="dxa"/>
+            <w:tcW w:w="2300" w:type="dxa"/>
           </w:tcPr>
           <w:p>
             <w:pPr>
@@ -214,7 +460,7 @@
         <w:tc>
           <w:tcPr>
             <w:cnfStyle w:val="001000000000" w:firstRow="0" w:lastRow="0" w:firstColumn="1" w:lastColumn="0" w:oddVBand="0" w:evenVBand="0" w:oddHBand="0" w:evenHBand="0" w:firstRowFirstColumn="0" w:firstRowLastColumn="0" w:lastRowFirstColumn="0" w:lastRowLastColumn="0"/>
-            <w:tcW w:w="1913" w:type="dxa"/>
+            <w:tcW w:w="1905" w:type="dxa"/>
           </w:tcPr>
           <w:p>
             <w:pPr>
@@ -244,7 +490,7 @@
         </w:tc>
         <w:tc>
           <w:tcPr>
-            <w:tcW w:w="1835" w:type="dxa"/>
+            <w:tcW w:w="1824" w:type="dxa"/>
           </w:tcPr>
           <w:p>
             <w:pPr>
@@ -263,7 +509,7 @@
                 <w:sz w:val="24"/>
                 <w:szCs w:val="24"/>
               </w:rPr>
-              <w:t>Varchar(20)</w:t>
+              <w:t>INT</w:t>
             </w:r>
           </w:p>
         </w:tc>
@@ -282,16 +528,19 @@
                 <w:rtl/>
               </w:rPr>
             </w:pPr>
-            <w:proofErr w:type="spellStart"/>
-            <w:r>
-              <w:t>yelp_academic_dataset_user.json</w:t>
-            </w:r>
-            <w:proofErr w:type="spellEnd"/>
-          </w:p>
-        </w:tc>
-        <w:tc>
-          <w:tcPr>
-            <w:tcW w:w="1596" w:type="dxa"/>
+            <w:r>
+              <w:rPr>
+                <w:rFonts w:cs="David"/>
+                <w:sz w:val="24"/>
+                <w:szCs w:val="24"/>
+              </w:rPr>
+              <w:t>AUTO_INCREMENT</w:t>
+            </w:r>
+          </w:p>
+        </w:tc>
+        <w:tc>
+          <w:tcPr>
+            <w:tcW w:w="2300" w:type="dxa"/>
           </w:tcPr>
           <w:p>
             <w:pPr>
@@ -301,7 +550,6 @@
                 <w:rFonts w:cs="David"/>
                 <w:sz w:val="24"/>
                 <w:szCs w:val="24"/>
-                <w:rtl/>
               </w:rPr>
             </w:pPr>
             <w:r>
@@ -312,6 +560,26 @@
                 <w:rtl/>
               </w:rPr>
               <w:t>מפתח ראשי</w:t>
+            </w:r>
+          </w:p>
+          <w:p>
+            <w:pPr>
+              <w:bidi/>
+              <w:cnfStyle w:val="000000100000" w:firstRow="0" w:lastRow="0" w:firstColumn="0" w:lastColumn="0" w:oddVBand="0" w:evenVBand="0" w:oddHBand="1" w:evenHBand="0" w:firstRowFirstColumn="0" w:firstRowLastColumn="0" w:lastRowFirstColumn="0" w:lastRowLastColumn="0"/>
+              <w:rPr>
+                <w:rFonts w:cs="David"/>
+                <w:sz w:val="24"/>
+                <w:szCs w:val="24"/>
+                <w:rtl/>
+              </w:rPr>
+            </w:pPr>
+            <w:r>
+              <w:rPr>
+                <w:rFonts w:cs="David"/>
+                <w:sz w:val="24"/>
+                <w:szCs w:val="24"/>
+              </w:rPr>
+              <w:t xml:space="preserve">NOT NULL </w:t>
             </w:r>
           </w:p>
         </w:tc>
@@ -320,7 +588,7 @@
         <w:tc>
           <w:tcPr>
             <w:cnfStyle w:val="001000000000" w:firstRow="0" w:lastRow="0" w:firstColumn="1" w:lastColumn="0" w:oddVBand="0" w:evenVBand="0" w:oddHBand="0" w:evenHBand="0" w:firstRowFirstColumn="0" w:firstRowLastColumn="0" w:lastRowFirstColumn="0" w:lastRowLastColumn="0"/>
-            <w:tcW w:w="1913" w:type="dxa"/>
+            <w:tcW w:w="1905" w:type="dxa"/>
           </w:tcPr>
           <w:p>
             <w:pPr>
@@ -331,9 +599,10 @@
                 <w:bCs w:val="0"/>
                 <w:sz w:val="24"/>
                 <w:szCs w:val="24"/>
-              </w:rPr>
-            </w:pPr>
-            <w:proofErr w:type="spellStart"/>
+                <w:u w:val="single"/>
+                <w:rtl/>
+              </w:rPr>
+            </w:pPr>
             <w:r>
               <w:rPr>
                 <w:rFonts w:cs="David"/>
@@ -341,15 +610,37 @@
                 <w:bCs w:val="0"/>
                 <w:sz w:val="24"/>
                 <w:szCs w:val="24"/>
-              </w:rPr>
-              <w:t>friends_count</w:t>
-            </w:r>
-            <w:proofErr w:type="spellEnd"/>
-          </w:p>
-        </w:tc>
-        <w:tc>
-          <w:tcPr>
-            <w:tcW w:w="1835" w:type="dxa"/>
+                <w:u w:val="single"/>
+              </w:rPr>
+              <w:t>yelp_</w:t>
+            </w:r>
+            <w:r>
+              <w:rPr>
+                <w:rFonts w:cs="David"/>
+                <w:b w:val="0"/>
+                <w:bCs w:val="0"/>
+                <w:sz w:val="24"/>
+                <w:szCs w:val="24"/>
+                <w:u w:val="single"/>
+              </w:rPr>
+              <w:t>user</w:t>
+            </w:r>
+            <w:r>
+              <w:rPr>
+                <w:rFonts w:cs="David"/>
+                <w:b w:val="0"/>
+                <w:bCs w:val="0"/>
+                <w:sz w:val="24"/>
+                <w:szCs w:val="24"/>
+                <w:u w:val="single"/>
+              </w:rPr>
+              <w:t>_id</w:t>
+            </w:r>
+          </w:p>
+        </w:tc>
+        <w:tc>
+          <w:tcPr>
+            <w:tcW w:w="1824" w:type="dxa"/>
           </w:tcPr>
           <w:p>
             <w:pPr>
@@ -368,7 +659,7 @@
                 <w:sz w:val="24"/>
                 <w:szCs w:val="24"/>
               </w:rPr>
-              <w:t>INT</w:t>
+              <w:t>Varchar(20)</w:t>
             </w:r>
           </w:p>
         </w:tc>
@@ -387,16 +678,14 @@
                 <w:rtl/>
               </w:rPr>
             </w:pPr>
-            <w:proofErr w:type="spellStart"/>
             <w:r>
               <w:t>yelp_academic_dataset_user.json</w:t>
             </w:r>
-            <w:proofErr w:type="spellEnd"/>
-          </w:p>
-        </w:tc>
-        <w:tc>
-          <w:tcPr>
-            <w:tcW w:w="1596" w:type="dxa"/>
+          </w:p>
+        </w:tc>
+        <w:tc>
+          <w:tcPr>
+            <w:tcW w:w="2300" w:type="dxa"/>
           </w:tcPr>
           <w:p>
             <w:pPr>
@@ -406,7 +695,6 @@
                 <w:rFonts w:cs="David"/>
                 <w:sz w:val="24"/>
                 <w:szCs w:val="24"/>
-                <w:rtl/>
               </w:rPr>
             </w:pPr>
             <w:r>
@@ -416,7 +704,15 @@
                 <w:szCs w:val="24"/>
                 <w:rtl/>
               </w:rPr>
-              <w:t>תמונת מצב קיים, יש לעדכן</w:t>
+              <w:t xml:space="preserve">קישור למפתח של </w:t>
+            </w:r>
+            <w:r>
+              <w:rPr>
+                <w:rFonts w:cs="David"/>
+                <w:sz w:val="24"/>
+                <w:szCs w:val="24"/>
+              </w:rPr>
+              <w:t>yelp</w:t>
             </w:r>
           </w:p>
         </w:tc>
@@ -428,7 +724,7 @@
         <w:tc>
           <w:tcPr>
             <w:cnfStyle w:val="001000000000" w:firstRow="0" w:lastRow="0" w:firstColumn="1" w:lastColumn="0" w:oddVBand="0" w:evenVBand="0" w:oddHBand="0" w:evenHBand="0" w:firstRowFirstColumn="0" w:firstRowLastColumn="0" w:lastRowFirstColumn="0" w:lastRowLastColumn="0"/>
-            <w:tcW w:w="1913" w:type="dxa"/>
+            <w:tcW w:w="1905" w:type="dxa"/>
           </w:tcPr>
           <w:p>
             <w:pPr>
@@ -441,7 +737,6 @@
                 <w:szCs w:val="24"/>
               </w:rPr>
             </w:pPr>
-            <w:proofErr w:type="spellStart"/>
             <w:r>
               <w:rPr>
                 <w:rFonts w:cs="David"/>
@@ -450,14 +745,13 @@
                 <w:sz w:val="24"/>
                 <w:szCs w:val="24"/>
               </w:rPr>
-              <w:t>review_count</w:t>
-            </w:r>
-            <w:proofErr w:type="spellEnd"/>
-          </w:p>
-        </w:tc>
-        <w:tc>
-          <w:tcPr>
-            <w:tcW w:w="1835" w:type="dxa"/>
+              <w:t>friends_count</w:t>
+            </w:r>
+          </w:p>
+        </w:tc>
+        <w:tc>
+          <w:tcPr>
+            <w:tcW w:w="1824" w:type="dxa"/>
           </w:tcPr>
           <w:p>
             <w:pPr>
@@ -467,6 +761,7 @@
                 <w:rFonts w:cs="David"/>
                 <w:sz w:val="24"/>
                 <w:szCs w:val="24"/>
+                <w:rtl/>
               </w:rPr>
             </w:pPr>
             <w:r>
@@ -494,16 +789,14 @@
                 <w:rtl/>
               </w:rPr>
             </w:pPr>
-            <w:proofErr w:type="spellStart"/>
             <w:r>
               <w:t>yelp_academic_dataset_user.json</w:t>
             </w:r>
-            <w:proofErr w:type="spellEnd"/>
-          </w:p>
-        </w:tc>
-        <w:tc>
-          <w:tcPr>
-            <w:tcW w:w="1596" w:type="dxa"/>
+          </w:p>
+        </w:tc>
+        <w:tc>
+          <w:tcPr>
+            <w:tcW w:w="2300" w:type="dxa"/>
           </w:tcPr>
           <w:p>
             <w:pPr>
@@ -532,7 +825,7 @@
         <w:tc>
           <w:tcPr>
             <w:cnfStyle w:val="001000000000" w:firstRow="0" w:lastRow="0" w:firstColumn="1" w:lastColumn="0" w:oddVBand="0" w:evenVBand="0" w:oddHBand="0" w:evenHBand="0" w:firstRowFirstColumn="0" w:firstRowLastColumn="0" w:lastRowFirstColumn="0" w:lastRowLastColumn="0"/>
-            <w:tcW w:w="1913" w:type="dxa"/>
+            <w:tcW w:w="1905" w:type="dxa"/>
           </w:tcPr>
           <w:p>
             <w:pPr>
@@ -553,13 +846,13 @@
                 <w:sz w:val="24"/>
                 <w:szCs w:val="24"/>
               </w:rPr>
-              <w:t>fans</w:t>
-            </w:r>
-          </w:p>
-        </w:tc>
-        <w:tc>
-          <w:tcPr>
-            <w:tcW w:w="1835" w:type="dxa"/>
+              <w:t>review_count</w:t>
+            </w:r>
+          </w:p>
+        </w:tc>
+        <w:tc>
+          <w:tcPr>
+            <w:tcW w:w="1824" w:type="dxa"/>
           </w:tcPr>
           <w:p>
             <w:pPr>
@@ -569,6 +862,7 @@
                 <w:rFonts w:cs="David"/>
                 <w:sz w:val="24"/>
                 <w:szCs w:val="24"/>
+                <w:rtl/>
               </w:rPr>
             </w:pPr>
             <w:r>
@@ -596,16 +890,14 @@
                 <w:rtl/>
               </w:rPr>
             </w:pPr>
-            <w:proofErr w:type="spellStart"/>
             <w:r>
               <w:t>yelp_academic_dataset_user.json</w:t>
             </w:r>
-            <w:proofErr w:type="spellEnd"/>
-          </w:p>
-        </w:tc>
-        <w:tc>
-          <w:tcPr>
-            <w:tcW w:w="1596" w:type="dxa"/>
+          </w:p>
+        </w:tc>
+        <w:tc>
+          <w:tcPr>
+            <w:tcW w:w="2300" w:type="dxa"/>
           </w:tcPr>
           <w:p>
             <w:pPr>
@@ -637,7 +929,7 @@
         <w:tc>
           <w:tcPr>
             <w:cnfStyle w:val="001000000000" w:firstRow="0" w:lastRow="0" w:firstColumn="1" w:lastColumn="0" w:oddVBand="0" w:evenVBand="0" w:oddHBand="0" w:evenHBand="0" w:firstRowFirstColumn="0" w:firstRowLastColumn="0" w:lastRowFirstColumn="0" w:lastRowLastColumn="0"/>
-            <w:tcW w:w="1913" w:type="dxa"/>
+            <w:tcW w:w="1905" w:type="dxa"/>
           </w:tcPr>
           <w:p>
             <w:pPr>
@@ -650,7 +942,6 @@
                 <w:szCs w:val="24"/>
               </w:rPr>
             </w:pPr>
-            <w:proofErr w:type="spellStart"/>
             <w:r>
               <w:rPr>
                 <w:rFonts w:cs="David"/>
@@ -659,9 +950,91 @@
                 <w:sz w:val="24"/>
                 <w:szCs w:val="24"/>
               </w:rPr>
-              <w:t>i</w:t>
-            </w:r>
-            <w:r>
+              <w:t>fans</w:t>
+            </w:r>
+          </w:p>
+        </w:tc>
+        <w:tc>
+          <w:tcPr>
+            <w:tcW w:w="1824" w:type="dxa"/>
+          </w:tcPr>
+          <w:p>
+            <w:pPr>
+              <w:bidi/>
+              <w:cnfStyle w:val="000000100000" w:firstRow="0" w:lastRow="0" w:firstColumn="0" w:lastColumn="0" w:oddVBand="0" w:evenVBand="0" w:oddHBand="1" w:evenHBand="0" w:firstRowFirstColumn="0" w:firstRowLastColumn="0" w:lastRowFirstColumn="0" w:lastRowLastColumn="0"/>
+              <w:rPr>
+                <w:rFonts w:cs="David"/>
+                <w:sz w:val="24"/>
+                <w:szCs w:val="24"/>
+                <w:rtl/>
+              </w:rPr>
+            </w:pPr>
+            <w:r>
+              <w:rPr>
+                <w:rFonts w:cs="David"/>
+                <w:sz w:val="24"/>
+                <w:szCs w:val="24"/>
+              </w:rPr>
+              <w:t>INT</w:t>
+            </w:r>
+          </w:p>
+        </w:tc>
+        <w:tc>
+          <w:tcPr>
+            <w:tcW w:w="3251" w:type="dxa"/>
+          </w:tcPr>
+          <w:p>
+            <w:pPr>
+              <w:bidi/>
+              <w:cnfStyle w:val="000000100000" w:firstRow="0" w:lastRow="0" w:firstColumn="0" w:lastColumn="0" w:oddVBand="0" w:evenVBand="0" w:oddHBand="1" w:evenHBand="0" w:firstRowFirstColumn="0" w:firstRowLastColumn="0" w:lastRowFirstColumn="0" w:lastRowLastColumn="0"/>
+              <w:rPr>
+                <w:rFonts w:cs="David"/>
+                <w:sz w:val="24"/>
+                <w:szCs w:val="24"/>
+                <w:rtl/>
+              </w:rPr>
+            </w:pPr>
+            <w:r>
+              <w:t>yelp_academic_dataset_user.json</w:t>
+            </w:r>
+          </w:p>
+        </w:tc>
+        <w:tc>
+          <w:tcPr>
+            <w:tcW w:w="2300" w:type="dxa"/>
+          </w:tcPr>
+          <w:p>
+            <w:pPr>
+              <w:bidi/>
+              <w:cnfStyle w:val="000000100000" w:firstRow="0" w:lastRow="0" w:firstColumn="0" w:lastColumn="0" w:oddVBand="0" w:evenVBand="0" w:oddHBand="1" w:evenHBand="0" w:firstRowFirstColumn="0" w:firstRowLastColumn="0" w:lastRowFirstColumn="0" w:lastRowLastColumn="0"/>
+              <w:rPr>
+                <w:rFonts w:cs="David"/>
+                <w:sz w:val="24"/>
+                <w:szCs w:val="24"/>
+                <w:rtl/>
+              </w:rPr>
+            </w:pPr>
+            <w:r>
+              <w:rPr>
+                <w:rFonts w:cs="David" w:hint="cs"/>
+                <w:sz w:val="24"/>
+                <w:szCs w:val="24"/>
+                <w:rtl/>
+              </w:rPr>
+              <w:t>תמונת מצב קיים, יש לעדכן</w:t>
+            </w:r>
+          </w:p>
+        </w:tc>
+      </w:tr>
+      <w:tr>
+        <w:tc>
+          <w:tcPr>
+            <w:cnfStyle w:val="001000000000" w:firstRow="0" w:lastRow="0" w:firstColumn="1" w:lastColumn="0" w:oddVBand="0" w:evenVBand="0" w:oddHBand="0" w:evenHBand="0" w:firstRowFirstColumn="0" w:firstRowLastColumn="0" w:lastRowFirstColumn="0" w:lastRowLastColumn="0"/>
+            <w:tcW w:w="1905" w:type="dxa"/>
+          </w:tcPr>
+          <w:p>
+            <w:pPr>
+              <w:bidi/>
               <w:rPr>
                 <w:rFonts w:cs="David"/>
                 <w:b w:val="0"/>
@@ -669,19 +1042,37 @@
                 <w:sz w:val="24"/>
                 <w:szCs w:val="24"/>
               </w:rPr>
+            </w:pPr>
+            <w:r>
+              <w:rPr>
+                <w:rFonts w:cs="David"/>
+                <w:b w:val="0"/>
+                <w:bCs w:val="0"/>
+                <w:sz w:val="24"/>
+                <w:szCs w:val="24"/>
+              </w:rPr>
+              <w:t>i</w:t>
+            </w:r>
+            <w:r>
+              <w:rPr>
+                <w:rFonts w:cs="David"/>
+                <w:b w:val="0"/>
+                <w:bCs w:val="0"/>
+                <w:sz w:val="24"/>
+                <w:szCs w:val="24"/>
+              </w:rPr>
               <w:t>s_elite</w:t>
             </w:r>
-            <w:proofErr w:type="spellEnd"/>
-          </w:p>
-        </w:tc>
-        <w:tc>
-          <w:tcPr>
-            <w:tcW w:w="1835" w:type="dxa"/>
-          </w:tcPr>
-          <w:p>
-            <w:pPr>
-              <w:bidi/>
-              <w:cnfStyle w:val="000000100000" w:firstRow="0" w:lastRow="0" w:firstColumn="0" w:lastColumn="0" w:oddVBand="0" w:evenVBand="0" w:oddHBand="1" w:evenHBand="0" w:firstRowFirstColumn="0" w:firstRowLastColumn="0" w:lastRowFirstColumn="0" w:lastRowLastColumn="0"/>
+          </w:p>
+        </w:tc>
+        <w:tc>
+          <w:tcPr>
+            <w:tcW w:w="1824" w:type="dxa"/>
+          </w:tcPr>
+          <w:p>
+            <w:pPr>
+              <w:bidi/>
+              <w:cnfStyle w:val="000000000000" w:firstRow="0" w:lastRow="0" w:firstColumn="0" w:lastColumn="0" w:oddVBand="0" w:evenVBand="0" w:oddHBand="0" w:evenHBand="0" w:firstRowFirstColumn="0" w:firstRowLastColumn="0" w:lastRowFirstColumn="0" w:lastRowLastColumn="0"/>
               <w:rPr>
                 <w:rFonts w:cs="David"/>
                 <w:sz w:val="24"/>
@@ -705,29 +1096,27 @@
           <w:p>
             <w:pPr>
               <w:bidi/>
-              <w:cnfStyle w:val="000000100000" w:firstRow="0" w:lastRow="0" w:firstColumn="0" w:lastColumn="0" w:oddVBand="0" w:evenVBand="0" w:oddHBand="1" w:evenHBand="0" w:firstRowFirstColumn="0" w:firstRowLastColumn="0" w:lastRowFirstColumn="0" w:lastRowLastColumn="0"/>
-              <w:rPr>
-                <w:rFonts w:cs="David"/>
-                <w:sz w:val="24"/>
-                <w:szCs w:val="24"/>
-                <w:rtl/>
-              </w:rPr>
-            </w:pPr>
-            <w:proofErr w:type="spellStart"/>
+              <w:cnfStyle w:val="000000000000" w:firstRow="0" w:lastRow="0" w:firstColumn="0" w:lastColumn="0" w:oddVBand="0" w:evenVBand="0" w:oddHBand="0" w:evenHBand="0" w:firstRowFirstColumn="0" w:firstRowLastColumn="0" w:lastRowFirstColumn="0" w:lastRowLastColumn="0"/>
+              <w:rPr>
+                <w:rFonts w:cs="David"/>
+                <w:sz w:val="24"/>
+                <w:szCs w:val="24"/>
+                <w:rtl/>
+              </w:rPr>
+            </w:pPr>
             <w:r>
               <w:t>yelp_academic_dataset_user.json</w:t>
             </w:r>
-            <w:proofErr w:type="spellEnd"/>
-          </w:p>
-        </w:tc>
-        <w:tc>
-          <w:tcPr>
-            <w:tcW w:w="1596" w:type="dxa"/>
-          </w:tcPr>
-          <w:p>
-            <w:pPr>
-              <w:bidi/>
-              <w:cnfStyle w:val="000000100000" w:firstRow="0" w:lastRow="0" w:firstColumn="0" w:lastColumn="0" w:oddVBand="0" w:evenVBand="0" w:oddHBand="1" w:evenHBand="0" w:firstRowFirstColumn="0" w:firstRowLastColumn="0" w:lastRowFirstColumn="0" w:lastRowLastColumn="0"/>
+          </w:p>
+        </w:tc>
+        <w:tc>
+          <w:tcPr>
+            <w:tcW w:w="2300" w:type="dxa"/>
+          </w:tcPr>
+          <w:p>
+            <w:pPr>
+              <w:bidi/>
+              <w:cnfStyle w:val="000000000000" w:firstRow="0" w:lastRow="0" w:firstColumn="0" w:lastColumn="0" w:oddVBand="0" w:evenVBand="0" w:oddHBand="0" w:evenHBand="0" w:firstRowFirstColumn="0" w:firstRowLastColumn="0" w:lastRowFirstColumn="0" w:lastRowLastColumn="0"/>
               <w:rPr>
                 <w:rFonts w:cs="David"/>
                 <w:sz w:val="24"/>
@@ -748,10 +1137,13 @@
         </w:tc>
       </w:tr>
       <w:tr>
+        <w:trPr>
+          <w:cnfStyle w:val="000000100000" w:firstRow="0" w:lastRow="0" w:firstColumn="0" w:lastColumn="0" w:oddVBand="0" w:evenVBand="0" w:oddHBand="1" w:evenHBand="0" w:firstRowFirstColumn="0" w:firstRowLastColumn="0" w:lastRowFirstColumn="0" w:lastRowLastColumn="0"/>
+        </w:trPr>
         <w:tc>
           <w:tcPr>
             <w:cnfStyle w:val="001000000000" w:firstRow="0" w:lastRow="0" w:firstColumn="1" w:lastColumn="0" w:oddVBand="0" w:evenVBand="0" w:oddHBand="0" w:evenHBand="0" w:firstRowFirstColumn="0" w:firstRowLastColumn="0" w:lastRowFirstColumn="0" w:lastRowLastColumn="0"/>
-            <w:tcW w:w="1913" w:type="dxa"/>
+            <w:tcW w:w="1905" w:type="dxa"/>
           </w:tcPr>
           <w:p>
             <w:pPr>
@@ -764,7 +1156,6 @@
                 <w:szCs w:val="24"/>
               </w:rPr>
             </w:pPr>
-            <w:proofErr w:type="spellStart"/>
             <w:r>
               <w:rPr>
                 <w:rFonts w:cs="David"/>
@@ -775,31 +1166,61 @@
               </w:rPr>
               <w:t>yelping_since</w:t>
             </w:r>
-            <w:proofErr w:type="spellEnd"/>
-          </w:p>
-        </w:tc>
-        <w:tc>
-          <w:tcPr>
-            <w:tcW w:w="1835" w:type="dxa"/>
-          </w:tcPr>
-          <w:p>
-            <w:pPr>
-              <w:bidi/>
-              <w:cnfStyle w:val="000000000000" w:firstRow="0" w:lastRow="0" w:firstColumn="0" w:lastColumn="0" w:oddVBand="0" w:evenVBand="0" w:oddHBand="0" w:evenHBand="0" w:firstRowFirstColumn="0" w:firstRowLastColumn="0" w:lastRowFirstColumn="0" w:lastRowLastColumn="0"/>
-              <w:rPr>
-                <w:rFonts w:cs="David"/>
-                <w:sz w:val="24"/>
-                <w:szCs w:val="24"/>
-              </w:rPr>
-            </w:pPr>
-            <w:r>
-              <w:rPr>
-                <w:rFonts w:cs="David"/>
+          </w:p>
+        </w:tc>
+        <w:tc>
+          <w:tcPr>
+            <w:tcW w:w="1824" w:type="dxa"/>
+          </w:tcPr>
+          <w:p>
+            <w:pPr>
+              <w:bidi/>
+              <w:cnfStyle w:val="000000100000" w:firstRow="0" w:lastRow="0" w:firstColumn="0" w:lastColumn="0" w:oddVBand="0" w:evenVBand="0" w:oddHBand="1" w:evenHBand="0" w:firstRowFirstColumn="0" w:firstRowLastColumn="0" w:lastRowFirstColumn="0" w:lastRowLastColumn="0"/>
+              <w:rPr>
+                <w:rFonts w:cs="David" w:hint="cs"/>
+                <w:color w:val="FF0000"/>
+                <w:sz w:val="24"/>
+                <w:szCs w:val="24"/>
+                <w:rtl/>
+              </w:rPr>
+            </w:pPr>
+            <w:r>
+              <w:rPr>
+                <w:rFonts w:cs="David"/>
+                <w:sz w:val="24"/>
+                <w:szCs w:val="24"/>
+              </w:rPr>
+              <w:t xml:space="preserve">Date </w:t>
+            </w:r>
+            <w:r>
+              <w:rPr>
+                <w:rFonts w:cs="David" w:hint="cs"/>
+                <w:color w:val="FF0000"/>
+                <w:sz w:val="24"/>
+                <w:szCs w:val="24"/>
+                <w:rtl/>
+              </w:rPr>
+              <w:t xml:space="preserve"> צריך לשאול את דימה אם משתמשים בתאריך או במפתח שלו בטבלת </w:t>
+            </w:r>
+            <w:r>
+              <w:rPr>
+                <w:rFonts w:cs="David"/>
+                <w:color w:val="FF0000"/>
                 <w:sz w:val="24"/>
                 <w:szCs w:val="24"/>
               </w:rPr>
               <w:t>Date</w:t>
             </w:r>
+            <w:r>
+              <w:rPr>
+                <w:rFonts w:cs="David" w:hint="cs"/>
+                <w:color w:val="FF0000"/>
+                <w:sz w:val="24"/>
+                <w:szCs w:val="24"/>
+                <w:rtl/>
+              </w:rPr>
+              <w:t>.</w:t>
+            </w:r>
           </w:p>
         </w:tc>
         <w:tc>
@@ -809,29 +1230,27 @@
           <w:p>
             <w:pPr>
               <w:bidi/>
-              <w:cnfStyle w:val="000000000000" w:firstRow="0" w:lastRow="0" w:firstColumn="0" w:lastColumn="0" w:oddVBand="0" w:evenVBand="0" w:oddHBand="0" w:evenHBand="0" w:firstRowFirstColumn="0" w:firstRowLastColumn="0" w:lastRowFirstColumn="0" w:lastRowLastColumn="0"/>
-              <w:rPr>
-                <w:rFonts w:cs="David"/>
-                <w:sz w:val="24"/>
-                <w:szCs w:val="24"/>
-                <w:rtl/>
-              </w:rPr>
-            </w:pPr>
-            <w:proofErr w:type="spellStart"/>
+              <w:cnfStyle w:val="000000100000" w:firstRow="0" w:lastRow="0" w:firstColumn="0" w:lastColumn="0" w:oddVBand="0" w:evenVBand="0" w:oddHBand="1" w:evenHBand="0" w:firstRowFirstColumn="0" w:firstRowLastColumn="0" w:lastRowFirstColumn="0" w:lastRowLastColumn="0"/>
+              <w:rPr>
+                <w:rFonts w:cs="David"/>
+                <w:sz w:val="24"/>
+                <w:szCs w:val="24"/>
+                <w:rtl/>
+              </w:rPr>
+            </w:pPr>
             <w:r>
               <w:t>yelp_academic_dataset_user.json</w:t>
             </w:r>
-            <w:proofErr w:type="spellEnd"/>
-          </w:p>
-        </w:tc>
-        <w:tc>
-          <w:tcPr>
-            <w:tcW w:w="1596" w:type="dxa"/>
-          </w:tcPr>
-          <w:p>
-            <w:pPr>
-              <w:bidi/>
-              <w:cnfStyle w:val="000000000000" w:firstRow="0" w:lastRow="0" w:firstColumn="0" w:lastColumn="0" w:oddVBand="0" w:evenVBand="0" w:oddHBand="0" w:evenHBand="0" w:firstRowFirstColumn="0" w:firstRowLastColumn="0" w:lastRowFirstColumn="0" w:lastRowLastColumn="0"/>
+          </w:p>
+        </w:tc>
+        <w:tc>
+          <w:tcPr>
+            <w:tcW w:w="2300" w:type="dxa"/>
+          </w:tcPr>
+          <w:p>
+            <w:pPr>
+              <w:bidi/>
+              <w:cnfStyle w:val="000000100000" w:firstRow="0" w:lastRow="0" w:firstColumn="0" w:lastColumn="0" w:oddVBand="0" w:evenVBand="0" w:oddHBand="1" w:evenHBand="0" w:firstRowFirstColumn="0" w:firstRowLastColumn="0" w:lastRowFirstColumn="0" w:lastRowLastColumn="0"/>
               <w:rPr>
                 <w:rFonts w:cs="David"/>
                 <w:sz w:val="24"/>
@@ -868,90 +1287,17 @@
         <w:bidi/>
         <w:rPr>
           <w:rFonts w:cs="David"/>
+          <w:b/>
+          <w:bCs/>
           <w:sz w:val="24"/>
           <w:szCs w:val="24"/>
-          <w:rtl/>
-        </w:rPr>
-      </w:pPr>
-    </w:p>
-    <w:p>
-      <w:pPr>
-        <w:bidi/>
-        <w:rPr>
-          <w:rFonts w:cs="David"/>
-          <w:sz w:val="24"/>
-          <w:szCs w:val="24"/>
-          <w:rtl/>
-        </w:rPr>
-      </w:pPr>
-    </w:p>
-    <w:p>
-      <w:pPr>
-        <w:bidi/>
-        <w:rPr>
-          <w:rFonts w:cs="David"/>
-          <w:sz w:val="24"/>
-          <w:szCs w:val="24"/>
-          <w:rtl/>
-        </w:rPr>
-      </w:pPr>
-    </w:p>
-    <w:p>
-      <w:pPr>
-        <w:bidi/>
-        <w:rPr>
-          <w:rFonts w:cs="David"/>
-          <w:sz w:val="24"/>
-          <w:szCs w:val="24"/>
-          <w:rtl/>
-        </w:rPr>
-      </w:pPr>
-    </w:p>
-    <w:p>
-      <w:pPr>
-        <w:bidi/>
-        <w:rPr>
-          <w:rFonts w:cs="David"/>
-          <w:sz w:val="24"/>
-          <w:szCs w:val="24"/>
-          <w:rtl/>
-        </w:rPr>
-      </w:pPr>
-    </w:p>
-    <w:p>
-      <w:pPr>
-        <w:bidi/>
-        <w:rPr>
-          <w:rFonts w:cs="David"/>
-          <w:sz w:val="24"/>
-          <w:szCs w:val="24"/>
-        </w:rPr>
-      </w:pPr>
-    </w:p>
-    <w:p>
-      <w:pPr>
-        <w:bidi/>
-        <w:rPr>
-          <w:rFonts w:cs="David"/>
-          <w:sz w:val="24"/>
-          <w:szCs w:val="24"/>
-          <w:rtl/>
-        </w:rPr>
-      </w:pPr>
-    </w:p>
-    <w:p>
-      <w:pPr>
-        <w:bidi/>
-        <w:rPr>
-          <w:rFonts w:cs="David"/>
-          <w:sz w:val="24"/>
-          <w:szCs w:val="24"/>
-          <w:rtl/>
         </w:rPr>
       </w:pPr>
       <w:r>
         <w:rPr>
           <w:rFonts w:cs="David" w:hint="cs"/>
+          <w:b/>
+          <w:bCs/>
           <w:sz w:val="24"/>
           <w:szCs w:val="24"/>
           <w:rtl/>
@@ -962,6 +1308,8 @@
       <w:r>
         <w:rPr>
           <w:rFonts w:cs="David" w:hint="cs"/>
+          <w:b/>
+          <w:bCs/>
           <w:sz w:val="24"/>
           <w:szCs w:val="24"/>
           <w:rtl/>
@@ -971,26 +1319,49 @@
       <w:r>
         <w:rPr>
           <w:rFonts w:cs="David" w:hint="cs"/>
+          <w:b/>
+          <w:bCs/>
           <w:sz w:val="24"/>
           <w:szCs w:val="24"/>
           <w:rtl/>
         </w:rPr>
         <w:t>:</w:t>
       </w:r>
+      <w:r>
+        <w:rPr>
+          <w:rFonts w:cs="David" w:hint="cs"/>
+          <w:b/>
+          <w:bCs/>
+          <w:sz w:val="24"/>
+          <w:szCs w:val="24"/>
+          <w:rtl/>
+        </w:rPr>
+        <w:t xml:space="preserve"> </w:t>
+      </w:r>
+      <w:r>
+        <w:rPr>
+          <w:rFonts w:cs="David"/>
+          <w:b/>
+          <w:bCs/>
+          <w:sz w:val="24"/>
+          <w:szCs w:val="24"/>
+        </w:rPr>
+        <w:t>dim_business</w:t>
+      </w:r>
     </w:p>
     <w:tbl>
       <w:tblPr>
         <w:tblStyle w:val="4-1"/>
         <w:bidiVisual/>
-        <w:tblW w:w="0" w:type="auto"/>
-        <w:tblInd w:w="180" w:type="dxa"/>
+        <w:tblW w:w="9060" w:type="dxa"/>
+        <w:tblInd w:w="220" w:type="dxa"/>
         <w:tblLook w:val="04A0" w:firstRow="1" w:lastRow="0" w:firstColumn="1" w:lastColumn="0" w:noHBand="0" w:noVBand="1"/>
       </w:tblPr>
       <w:tblGrid>
-        <w:gridCol w:w="1822"/>
-        <w:gridCol w:w="1668"/>
+        <w:gridCol w:w="1889"/>
+        <w:gridCol w:w="1629"/>
         <w:gridCol w:w="3628"/>
-        <w:gridCol w:w="1332"/>
+        <w:gridCol w:w="1914"/>
       </w:tblGrid>
       <w:tr>
         <w:trPr>
@@ -999,7 +1370,7 @@
         <w:tc>
           <w:tcPr>
             <w:cnfStyle w:val="001000000000" w:firstRow="0" w:lastRow="0" w:firstColumn="1" w:lastColumn="0" w:oddVBand="0" w:evenVBand="0" w:oddHBand="0" w:evenHBand="0" w:firstRowFirstColumn="0" w:firstRowLastColumn="0" w:lastRowFirstColumn="0" w:lastRowLastColumn="0"/>
-            <w:tcW w:w="1823" w:type="dxa"/>
+            <w:tcW w:w="1889" w:type="dxa"/>
           </w:tcPr>
           <w:p>
             <w:pPr>
@@ -1024,7 +1395,7 @@
         </w:tc>
         <w:tc>
           <w:tcPr>
-            <w:tcW w:w="1670" w:type="dxa"/>
+            <w:tcW w:w="1629" w:type="dxa"/>
           </w:tcPr>
           <w:p>
             <w:pPr>
@@ -1076,7 +1447,7 @@
         </w:tc>
         <w:tc>
           <w:tcPr>
-            <w:tcW w:w="1334" w:type="dxa"/>
+            <w:tcW w:w="1914" w:type="dxa"/>
           </w:tcPr>
           <w:p>
             <w:pPr>
@@ -1108,7 +1479,7 @@
         <w:tc>
           <w:tcPr>
             <w:cnfStyle w:val="001000000000" w:firstRow="0" w:lastRow="0" w:firstColumn="1" w:lastColumn="0" w:oddVBand="0" w:evenVBand="0" w:oddHBand="0" w:evenHBand="0" w:firstRowFirstColumn="0" w:firstRowLastColumn="0" w:lastRowFirstColumn="0" w:lastRowLastColumn="0"/>
-            <w:tcW w:w="1823" w:type="dxa"/>
+            <w:tcW w:w="1889" w:type="dxa"/>
           </w:tcPr>
           <w:p>
             <w:pPr>
@@ -1123,7 +1494,6 @@
                 <w:rtl/>
               </w:rPr>
             </w:pPr>
-            <w:proofErr w:type="spellStart"/>
             <w:r>
               <w:rPr>
                 <w:rFonts w:cs="David"/>
@@ -1146,12 +1516,11 @@
               </w:rPr>
               <w:t>_id</w:t>
             </w:r>
-            <w:proofErr w:type="spellEnd"/>
-          </w:p>
-        </w:tc>
-        <w:tc>
-          <w:tcPr>
-            <w:tcW w:w="1670" w:type="dxa"/>
+          </w:p>
+        </w:tc>
+        <w:tc>
+          <w:tcPr>
+            <w:tcW w:w="1629" w:type="dxa"/>
           </w:tcPr>
           <w:p>
             <w:pPr>
@@ -1170,7 +1539,7 @@
                 <w:sz w:val="24"/>
                 <w:szCs w:val="24"/>
               </w:rPr>
-              <w:t>Varchar(20)</w:t>
+              <w:t>INT</w:t>
             </w:r>
           </w:p>
         </w:tc>
@@ -1189,16 +1558,19 @@
                 <w:rtl/>
               </w:rPr>
             </w:pPr>
-            <w:proofErr w:type="spellStart"/>
-            <w:r>
-              <w:t>yelp_academic_dataset_business.json</w:t>
-            </w:r>
-            <w:proofErr w:type="spellEnd"/>
-          </w:p>
-        </w:tc>
-        <w:tc>
-          <w:tcPr>
-            <w:tcW w:w="1334" w:type="dxa"/>
+            <w:r>
+              <w:rPr>
+                <w:rFonts w:cs="David"/>
+                <w:sz w:val="24"/>
+                <w:szCs w:val="24"/>
+              </w:rPr>
+              <w:t>AUTO_INCREMENT</w:t>
+            </w:r>
+          </w:p>
+        </w:tc>
+        <w:tc>
+          <w:tcPr>
+            <w:tcW w:w="1914" w:type="dxa"/>
           </w:tcPr>
           <w:p>
             <w:pPr>
@@ -1208,7 +1580,6 @@
                 <w:rFonts w:cs="David"/>
                 <w:sz w:val="24"/>
                 <w:szCs w:val="24"/>
-                <w:rtl/>
               </w:rPr>
             </w:pPr>
             <w:r>
@@ -1219,6 +1590,26 @@
                 <w:rtl/>
               </w:rPr>
               <w:t>מפתח ראשי</w:t>
+            </w:r>
+          </w:p>
+          <w:p>
+            <w:pPr>
+              <w:bidi/>
+              <w:cnfStyle w:val="000000100000" w:firstRow="0" w:lastRow="0" w:firstColumn="0" w:lastColumn="0" w:oddVBand="0" w:evenVBand="0" w:oddHBand="1" w:evenHBand="0" w:firstRowFirstColumn="0" w:firstRowLastColumn="0" w:lastRowFirstColumn="0" w:lastRowLastColumn="0"/>
+              <w:rPr>
+                <w:rFonts w:cs="David"/>
+                <w:sz w:val="24"/>
+                <w:szCs w:val="24"/>
+                <w:rtl/>
+              </w:rPr>
+            </w:pPr>
+            <w:r>
+              <w:rPr>
+                <w:rFonts w:cs="David"/>
+                <w:sz w:val="24"/>
+                <w:szCs w:val="24"/>
+              </w:rPr>
+              <w:t xml:space="preserve">NOT NULL </w:t>
             </w:r>
           </w:p>
         </w:tc>
@@ -1227,7 +1618,7 @@
         <w:tc>
           <w:tcPr>
             <w:cnfStyle w:val="001000000000" w:firstRow="0" w:lastRow="0" w:firstColumn="1" w:lastColumn="0" w:oddVBand="0" w:evenVBand="0" w:oddHBand="0" w:evenHBand="0" w:firstRowFirstColumn="0" w:firstRowLastColumn="0" w:lastRowFirstColumn="0" w:lastRowLastColumn="0"/>
-            <w:tcW w:w="1823" w:type="dxa"/>
+            <w:tcW w:w="1889" w:type="dxa"/>
           </w:tcPr>
           <w:p>
             <w:pPr>
@@ -1242,7 +1633,6 @@
                 <w:rtl/>
               </w:rPr>
             </w:pPr>
-            <w:proofErr w:type="spellStart"/>
             <w:r>
               <w:rPr>
                 <w:rFonts w:cs="David"/>
@@ -1252,7 +1642,7 @@
                 <w:szCs w:val="24"/>
                 <w:u w:val="single"/>
               </w:rPr>
-              <w:t>business</w:t>
+              <w:t>Yelp_business</w:t>
             </w:r>
             <w:r>
               <w:rPr>
@@ -1263,25 +1653,13 @@
                 <w:szCs w:val="24"/>
                 <w:u w:val="single"/>
               </w:rPr>
-              <w:t>_</w:t>
-            </w:r>
-            <w:r>
-              <w:rPr>
-                <w:rFonts w:cs="David"/>
-                <w:b w:val="0"/>
-                <w:bCs w:val="0"/>
-                <w:sz w:val="24"/>
-                <w:szCs w:val="24"/>
-                <w:u w:val="single"/>
-              </w:rPr>
-              <w:t>name</w:t>
-            </w:r>
-            <w:proofErr w:type="spellEnd"/>
-          </w:p>
-        </w:tc>
-        <w:tc>
-          <w:tcPr>
-            <w:tcW w:w="1670" w:type="dxa"/>
+              <w:t>_id</w:t>
+            </w:r>
+          </w:p>
+        </w:tc>
+        <w:tc>
+          <w:tcPr>
+            <w:tcW w:w="1629" w:type="dxa"/>
           </w:tcPr>
           <w:p>
             <w:pPr>
@@ -1319,23 +1697,21 @@
                 <w:rtl/>
               </w:rPr>
             </w:pPr>
-            <w:proofErr w:type="spellStart"/>
             <w:r>
               <w:t>yelp_academic_dataset_business.json</w:t>
             </w:r>
-            <w:proofErr w:type="spellEnd"/>
-          </w:p>
-        </w:tc>
-        <w:tc>
-          <w:tcPr>
-            <w:tcW w:w="1334" w:type="dxa"/>
+          </w:p>
+        </w:tc>
+        <w:tc>
+          <w:tcPr>
+            <w:tcW w:w="1914" w:type="dxa"/>
           </w:tcPr>
           <w:p>
             <w:pPr>
               <w:bidi/>
               <w:cnfStyle w:val="000000000000" w:firstRow="0" w:lastRow="0" w:firstColumn="0" w:lastColumn="0" w:oddVBand="0" w:evenVBand="0" w:oddHBand="0" w:evenHBand="0" w:firstRowFirstColumn="0" w:firstRowLastColumn="0" w:lastRowFirstColumn="0" w:lastRowLastColumn="0"/>
               <w:rPr>
-                <w:rFonts w:cs="David"/>
+                <w:rFonts w:cs="David" w:hint="cs"/>
                 <w:sz w:val="24"/>
                 <w:szCs w:val="24"/>
                 <w:rtl/>
@@ -1360,7 +1736,7 @@
         <w:tc>
           <w:tcPr>
             <w:cnfStyle w:val="001000000000" w:firstRow="0" w:lastRow="0" w:firstColumn="1" w:lastColumn="0" w:oddVBand="0" w:evenVBand="0" w:oddHBand="0" w:evenHBand="0" w:firstRowFirstColumn="0" w:firstRowLastColumn="0" w:lastRowFirstColumn="0" w:lastRowLastColumn="0"/>
-            <w:tcW w:w="1823" w:type="dxa"/>
+            <w:tcW w:w="1889" w:type="dxa"/>
           </w:tcPr>
           <w:p>
             <w:pPr>
@@ -1372,9 +1748,9 @@
                 <w:sz w:val="24"/>
                 <w:szCs w:val="24"/>
                 <w:u w:val="single"/>
-              </w:rPr>
-            </w:pPr>
-            <w:proofErr w:type="spellStart"/>
+                <w:rtl/>
+              </w:rPr>
+            </w:pPr>
             <w:r>
               <w:rPr>
                 <w:rFonts w:cs="David"/>
@@ -1384,14 +1760,35 @@
                 <w:szCs w:val="24"/>
                 <w:u w:val="single"/>
               </w:rPr>
-              <w:t>is_open</w:t>
-            </w:r>
-            <w:proofErr w:type="spellEnd"/>
-          </w:p>
-        </w:tc>
-        <w:tc>
-          <w:tcPr>
-            <w:tcW w:w="1670" w:type="dxa"/>
+              <w:t>business</w:t>
+            </w:r>
+            <w:r>
+              <w:rPr>
+                <w:rFonts w:cs="David"/>
+                <w:b w:val="0"/>
+                <w:bCs w:val="0"/>
+                <w:sz w:val="24"/>
+                <w:szCs w:val="24"/>
+                <w:u w:val="single"/>
+              </w:rPr>
+              <w:t>_</w:t>
+            </w:r>
+            <w:r>
+              <w:rPr>
+                <w:rFonts w:cs="David"/>
+                <w:b w:val="0"/>
+                <w:bCs w:val="0"/>
+                <w:sz w:val="24"/>
+                <w:szCs w:val="24"/>
+                <w:u w:val="single"/>
+              </w:rPr>
+              <w:t>name</w:t>
+            </w:r>
+          </w:p>
+        </w:tc>
+        <w:tc>
+          <w:tcPr>
+            <w:tcW w:w="1629" w:type="dxa"/>
           </w:tcPr>
           <w:p>
             <w:pPr>
@@ -1401,15 +1798,16 @@
                 <w:rFonts w:cs="David"/>
                 <w:sz w:val="24"/>
                 <w:szCs w:val="24"/>
-              </w:rPr>
-            </w:pPr>
-            <w:r>
-              <w:rPr>
-                <w:rFonts w:cs="David"/>
-                <w:sz w:val="24"/>
-                <w:szCs w:val="24"/>
-              </w:rPr>
-              <w:t>Binary: 0/1</w:t>
+                <w:rtl/>
+              </w:rPr>
+            </w:pPr>
+            <w:r>
+              <w:rPr>
+                <w:rFonts w:cs="David"/>
+                <w:sz w:val="24"/>
+                <w:szCs w:val="24"/>
+              </w:rPr>
+              <w:t>Varchar(20)</w:t>
             </w:r>
           </w:p>
         </w:tc>
@@ -1428,16 +1826,14 @@
                 <w:rtl/>
               </w:rPr>
             </w:pPr>
-            <w:proofErr w:type="spellStart"/>
             <w:r>
               <w:t>yelp_academic_dataset_business.json</w:t>
             </w:r>
-            <w:proofErr w:type="spellEnd"/>
-          </w:p>
-        </w:tc>
-        <w:tc>
-          <w:tcPr>
-            <w:tcW w:w="1334" w:type="dxa"/>
+          </w:p>
+        </w:tc>
+        <w:tc>
+          <w:tcPr>
+            <w:tcW w:w="1914" w:type="dxa"/>
           </w:tcPr>
           <w:p>
             <w:pPr>
@@ -1457,7 +1853,7 @@
                 <w:szCs w:val="24"/>
                 <w:rtl/>
               </w:rPr>
-              <w:t>תמונת מצב קיים, יש לעדכן</w:t>
+              <w:t>קבוע</w:t>
             </w:r>
           </w:p>
         </w:tc>
@@ -1466,7 +1862,7 @@
         <w:tc>
           <w:tcPr>
             <w:cnfStyle w:val="001000000000" w:firstRow="0" w:lastRow="0" w:firstColumn="1" w:lastColumn="0" w:oddVBand="0" w:evenVBand="0" w:oddHBand="0" w:evenHBand="0" w:firstRowFirstColumn="0" w:firstRowLastColumn="0" w:lastRowFirstColumn="0" w:lastRowLastColumn="0"/>
-            <w:tcW w:w="1823" w:type="dxa"/>
+            <w:tcW w:w="1889" w:type="dxa"/>
           </w:tcPr>
           <w:p>
             <w:pPr>
@@ -1477,6 +1873,7 @@
                 <w:bCs w:val="0"/>
                 <w:sz w:val="24"/>
                 <w:szCs w:val="24"/>
+                <w:u w:val="single"/>
               </w:rPr>
             </w:pPr>
             <w:r>
@@ -1486,14 +1883,15 @@
                 <w:bCs w:val="0"/>
                 <w:sz w:val="24"/>
                 <w:szCs w:val="24"/>
-              </w:rPr>
-              <w:t>City</w:t>
-            </w:r>
-          </w:p>
-        </w:tc>
-        <w:tc>
-          <w:tcPr>
-            <w:tcW w:w="1670" w:type="dxa"/>
+                <w:u w:val="single"/>
+              </w:rPr>
+              <w:t>is_open</w:t>
+            </w:r>
+          </w:p>
+        </w:tc>
+        <w:tc>
+          <w:tcPr>
+            <w:tcW w:w="1629" w:type="dxa"/>
           </w:tcPr>
           <w:p>
             <w:pPr>
@@ -1503,16 +1901,15 @@
                 <w:rFonts w:cs="David"/>
                 <w:sz w:val="24"/>
                 <w:szCs w:val="24"/>
-                <w:rtl/>
-              </w:rPr>
-            </w:pPr>
-            <w:r>
-              <w:rPr>
-                <w:rFonts w:cs="David"/>
-                <w:sz w:val="24"/>
-                <w:szCs w:val="24"/>
-              </w:rPr>
-              <w:t>Varchar(20)</w:t>
+              </w:rPr>
+            </w:pPr>
+            <w:r>
+              <w:rPr>
+                <w:rFonts w:cs="David"/>
+                <w:sz w:val="24"/>
+                <w:szCs w:val="24"/>
+              </w:rPr>
+              <w:t>Binary: 0/1</w:t>
             </w:r>
           </w:p>
         </w:tc>
@@ -1531,16 +1928,14 @@
                 <w:rtl/>
               </w:rPr>
             </w:pPr>
-            <w:proofErr w:type="spellStart"/>
             <w:r>
               <w:t>yelp_academic_dataset_business.json</w:t>
             </w:r>
-            <w:proofErr w:type="spellEnd"/>
-          </w:p>
-        </w:tc>
-        <w:tc>
-          <w:tcPr>
-            <w:tcW w:w="1334" w:type="dxa"/>
+          </w:p>
+        </w:tc>
+        <w:tc>
+          <w:tcPr>
+            <w:tcW w:w="1914" w:type="dxa"/>
           </w:tcPr>
           <w:p>
             <w:pPr>
@@ -1560,7 +1955,7 @@
                 <w:szCs w:val="24"/>
                 <w:rtl/>
               </w:rPr>
-              <w:t>קבוע</w:t>
+              <w:t>תמונת מצב קיים, יש לעדכן</w:t>
             </w:r>
           </w:p>
         </w:tc>
@@ -1572,7 +1967,7 @@
         <w:tc>
           <w:tcPr>
             <w:cnfStyle w:val="001000000000" w:firstRow="0" w:lastRow="0" w:firstColumn="1" w:lastColumn="0" w:oddVBand="0" w:evenVBand="0" w:oddHBand="0" w:evenHBand="0" w:firstRowFirstColumn="0" w:firstRowLastColumn="0" w:lastRowFirstColumn="0" w:lastRowLastColumn="0"/>
-            <w:tcW w:w="1823" w:type="dxa"/>
+            <w:tcW w:w="1889" w:type="dxa"/>
           </w:tcPr>
           <w:p>
             <w:pPr>
@@ -1599,7 +1994,7 @@
         </w:tc>
         <w:tc>
           <w:tcPr>
-            <w:tcW w:w="1670" w:type="dxa"/>
+            <w:tcW w:w="1629" w:type="dxa"/>
           </w:tcPr>
           <w:p>
             <w:pPr>
@@ -1637,16 +2032,14 @@
                 <w:rtl/>
               </w:rPr>
             </w:pPr>
-            <w:proofErr w:type="spellStart"/>
             <w:r>
               <w:t>yelp_academic_dataset_business.json</w:t>
             </w:r>
-            <w:proofErr w:type="spellEnd"/>
-          </w:p>
-        </w:tc>
-        <w:tc>
-          <w:tcPr>
-            <w:tcW w:w="1334" w:type="dxa"/>
+          </w:p>
+        </w:tc>
+        <w:tc>
+          <w:tcPr>
+            <w:tcW w:w="1914" w:type="dxa"/>
           </w:tcPr>
           <w:p>
             <w:pPr>
@@ -1675,7 +2068,7 @@
         <w:tc>
           <w:tcPr>
             <w:cnfStyle w:val="001000000000" w:firstRow="0" w:lastRow="0" w:firstColumn="1" w:lastColumn="0" w:oddVBand="0" w:evenVBand="0" w:oddHBand="0" w:evenHBand="0" w:firstRowFirstColumn="0" w:firstRowLastColumn="0" w:lastRowFirstColumn="0" w:lastRowLastColumn="0"/>
-            <w:tcW w:w="1823" w:type="dxa"/>
+            <w:tcW w:w="1889" w:type="dxa"/>
           </w:tcPr>
           <w:p>
             <w:pPr>
@@ -1702,7 +2095,7 @@
         </w:tc>
         <w:tc>
           <w:tcPr>
-            <w:tcW w:w="1670" w:type="dxa"/>
+            <w:tcW w:w="1629" w:type="dxa"/>
           </w:tcPr>
           <w:p>
             <w:pPr>
@@ -1747,16 +2140,14 @@
                 <w:rtl/>
               </w:rPr>
             </w:pPr>
-            <w:proofErr w:type="spellStart"/>
             <w:r>
               <w:t>yelp_academic_dataset_business.json</w:t>
             </w:r>
-            <w:proofErr w:type="spellEnd"/>
-          </w:p>
-        </w:tc>
-        <w:tc>
-          <w:tcPr>
-            <w:tcW w:w="1334" w:type="dxa"/>
+          </w:p>
+        </w:tc>
+        <w:tc>
+          <w:tcPr>
+            <w:tcW w:w="1914" w:type="dxa"/>
           </w:tcPr>
           <w:p>
             <w:pPr>
@@ -1788,7 +2179,7 @@
         <w:tc>
           <w:tcPr>
             <w:cnfStyle w:val="001000000000" w:firstRow="0" w:lastRow="0" w:firstColumn="1" w:lastColumn="0" w:oddVBand="0" w:evenVBand="0" w:oddHBand="0" w:evenHBand="0" w:firstRowFirstColumn="0" w:firstRowLastColumn="0" w:lastRowFirstColumn="0" w:lastRowLastColumn="0"/>
-            <w:tcW w:w="1823" w:type="dxa"/>
+            <w:tcW w:w="1889" w:type="dxa"/>
           </w:tcPr>
           <w:p>
             <w:pPr>
@@ -1815,7 +2206,7 @@
         </w:tc>
         <w:tc>
           <w:tcPr>
-            <w:tcW w:w="1670" w:type="dxa"/>
+            <w:tcW w:w="1629" w:type="dxa"/>
           </w:tcPr>
           <w:p>
             <w:pPr>
@@ -1860,16 +2251,14 @@
                 <w:rtl/>
               </w:rPr>
             </w:pPr>
-            <w:proofErr w:type="spellStart"/>
             <w:r>
               <w:t>yelp_academic_dataset_business.json</w:t>
             </w:r>
-            <w:proofErr w:type="spellEnd"/>
-          </w:p>
-        </w:tc>
-        <w:tc>
-          <w:tcPr>
-            <w:tcW w:w="1334" w:type="dxa"/>
+          </w:p>
+        </w:tc>
+        <w:tc>
+          <w:tcPr>
+            <w:tcW w:w="1914" w:type="dxa"/>
           </w:tcPr>
           <w:p>
             <w:pPr>
@@ -1898,7 +2287,7 @@
         <w:tc>
           <w:tcPr>
             <w:cnfStyle w:val="001000000000" w:firstRow="0" w:lastRow="0" w:firstColumn="1" w:lastColumn="0" w:oddVBand="0" w:evenVBand="0" w:oddHBand="0" w:evenHBand="0" w:firstRowFirstColumn="0" w:firstRowLastColumn="0" w:lastRowFirstColumn="0" w:lastRowLastColumn="0"/>
-            <w:tcW w:w="1823" w:type="dxa"/>
+            <w:tcW w:w="1889" w:type="dxa"/>
           </w:tcPr>
           <w:p>
             <w:pPr>
@@ -1925,7 +2314,7 @@
         </w:tc>
         <w:tc>
           <w:tcPr>
-            <w:tcW w:w="1670" w:type="dxa"/>
+            <w:tcW w:w="1629" w:type="dxa"/>
           </w:tcPr>
           <w:p>
             <w:pPr>
@@ -1962,16 +2351,14 @@
                 <w:rtl/>
               </w:rPr>
             </w:pPr>
-            <w:proofErr w:type="spellStart"/>
             <w:r>
               <w:t>yelp_academic_dataset_business.json</w:t>
             </w:r>
-            <w:proofErr w:type="spellEnd"/>
-          </w:p>
-        </w:tc>
-        <w:tc>
-          <w:tcPr>
-            <w:tcW w:w="1334" w:type="dxa"/>
+          </w:p>
+        </w:tc>
+        <w:tc>
+          <w:tcPr>
+            <w:tcW w:w="1914" w:type="dxa"/>
           </w:tcPr>
           <w:p>
             <w:pPr>
@@ -2003,7 +2390,7 @@
         <w:tc>
           <w:tcPr>
             <w:cnfStyle w:val="001000000000" w:firstRow="0" w:lastRow="0" w:firstColumn="1" w:lastColumn="0" w:oddVBand="0" w:evenVBand="0" w:oddHBand="0" w:evenHBand="0" w:firstRowFirstColumn="0" w:firstRowLastColumn="0" w:lastRowFirstColumn="0" w:lastRowLastColumn="0"/>
-            <w:tcW w:w="1823" w:type="dxa"/>
+            <w:tcW w:w="1889" w:type="dxa"/>
           </w:tcPr>
           <w:p>
             <w:pPr>
@@ -2016,7 +2403,6 @@
                 <w:szCs w:val="24"/>
               </w:rPr>
             </w:pPr>
-            <w:proofErr w:type="spellStart"/>
             <w:r>
               <w:rPr>
                 <w:rFonts w:cs="David"/>
@@ -2027,12 +2413,11 @@
               </w:rPr>
               <w:t>review_count</w:t>
             </w:r>
-            <w:proofErr w:type="spellEnd"/>
-          </w:p>
-        </w:tc>
-        <w:tc>
-          <w:tcPr>
-            <w:tcW w:w="1670" w:type="dxa"/>
+          </w:p>
+        </w:tc>
+        <w:tc>
+          <w:tcPr>
+            <w:tcW w:w="1629" w:type="dxa"/>
           </w:tcPr>
           <w:p>
             <w:pPr>
@@ -2042,6 +2427,7 @@
                 <w:rFonts w:cs="David"/>
                 <w:sz w:val="24"/>
                 <w:szCs w:val="24"/>
+                <w:rtl/>
               </w:rPr>
             </w:pPr>
             <w:r>
@@ -2069,16 +2455,14 @@
                 <w:rtl/>
               </w:rPr>
             </w:pPr>
-            <w:proofErr w:type="spellStart"/>
             <w:r>
               <w:t>yelp_academic_dataset_business.json</w:t>
             </w:r>
-            <w:proofErr w:type="spellEnd"/>
-          </w:p>
-        </w:tc>
-        <w:tc>
-          <w:tcPr>
-            <w:tcW w:w="1334" w:type="dxa"/>
+          </w:p>
+        </w:tc>
+        <w:tc>
+          <w:tcPr>
+            <w:tcW w:w="1914" w:type="dxa"/>
           </w:tcPr>
           <w:p>
             <w:pPr>
@@ -2107,7 +2491,7 @@
         <w:tc>
           <w:tcPr>
             <w:cnfStyle w:val="001000000000" w:firstRow="0" w:lastRow="0" w:firstColumn="1" w:lastColumn="0" w:oddVBand="0" w:evenVBand="0" w:oddHBand="0" w:evenHBand="0" w:firstRowFirstColumn="0" w:firstRowLastColumn="0" w:lastRowFirstColumn="0" w:lastRowLastColumn="0"/>
-            <w:tcW w:w="1823" w:type="dxa"/>
+            <w:tcW w:w="1889" w:type="dxa"/>
           </w:tcPr>
           <w:p>
             <w:pPr>
@@ -2134,7 +2518,7 @@
         </w:tc>
         <w:tc>
           <w:tcPr>
-            <w:tcW w:w="1670" w:type="dxa"/>
+            <w:tcW w:w="1629" w:type="dxa"/>
           </w:tcPr>
           <w:p>
             <w:pPr>
@@ -2169,16 +2553,14 @@
                 <w:rtl/>
               </w:rPr>
             </w:pPr>
-            <w:proofErr w:type="spellStart"/>
             <w:r>
               <w:t>yelp_academic_dataset_business.json</w:t>
             </w:r>
-            <w:proofErr w:type="spellEnd"/>
-          </w:p>
-        </w:tc>
-        <w:tc>
-          <w:tcPr>
-            <w:tcW w:w="1334" w:type="dxa"/>
+          </w:p>
+        </w:tc>
+        <w:tc>
+          <w:tcPr>
+            <w:tcW w:w="1914" w:type="dxa"/>
           </w:tcPr>
           <w:p>
             <w:pPr>
@@ -2210,7 +2592,7 @@
         <w:tc>
           <w:tcPr>
             <w:cnfStyle w:val="001000000000" w:firstRow="0" w:lastRow="0" w:firstColumn="1" w:lastColumn="0" w:oddVBand="0" w:evenVBand="0" w:oddHBand="0" w:evenHBand="0" w:firstRowFirstColumn="0" w:firstRowLastColumn="0" w:lastRowFirstColumn="0" w:lastRowLastColumn="0"/>
-            <w:tcW w:w="1823" w:type="dxa"/>
+            <w:tcW w:w="1889" w:type="dxa"/>
           </w:tcPr>
           <w:p>
             <w:pPr>
@@ -2223,7 +2605,6 @@
                 <w:szCs w:val="24"/>
               </w:rPr>
             </w:pPr>
-            <w:proofErr w:type="spellStart"/>
             <w:r>
               <w:rPr>
                 <w:rFonts w:cs="David"/>
@@ -2234,12 +2615,11 @@
               </w:rPr>
               <w:t>checkin_sum</w:t>
             </w:r>
-            <w:proofErr w:type="spellEnd"/>
-          </w:p>
-        </w:tc>
-        <w:tc>
-          <w:tcPr>
-            <w:tcW w:w="1670" w:type="dxa"/>
+          </w:p>
+        </w:tc>
+        <w:tc>
+          <w:tcPr>
+            <w:tcW w:w="1629" w:type="dxa"/>
           </w:tcPr>
           <w:p>
             <w:pPr>
@@ -2249,6 +2629,7 @@
                 <w:rFonts w:cs="David"/>
                 <w:sz w:val="24"/>
                 <w:szCs w:val="24"/>
+                <w:rtl/>
               </w:rPr>
             </w:pPr>
             <w:r>
@@ -2270,16 +2651,14 @@
               <w:bidi/>
               <w:cnfStyle w:val="000000100000" w:firstRow="0" w:lastRow="0" w:firstColumn="0" w:lastColumn="0" w:oddVBand="0" w:evenVBand="0" w:oddHBand="1" w:evenHBand="0" w:firstRowFirstColumn="0" w:firstRowLastColumn="0" w:lastRowFirstColumn="0" w:lastRowLastColumn="0"/>
             </w:pPr>
-            <w:proofErr w:type="spellStart"/>
             <w:r>
               <w:t>yelp_academic_dataset_checkin.json</w:t>
             </w:r>
-            <w:proofErr w:type="spellEnd"/>
-          </w:p>
-        </w:tc>
-        <w:tc>
-          <w:tcPr>
-            <w:tcW w:w="1334" w:type="dxa"/>
+          </w:p>
+        </w:tc>
+        <w:tc>
+          <w:tcPr>
+            <w:tcW w:w="1914" w:type="dxa"/>
           </w:tcPr>
           <w:p>
             <w:pPr>
@@ -2320,34 +2699,58 @@
         <w:bidi/>
         <w:rPr>
           <w:rFonts w:cs="David"/>
+          <w:b/>
+          <w:bCs/>
           <w:sz w:val="24"/>
           <w:szCs w:val="24"/>
-          <w:rtl/>
         </w:rPr>
       </w:pPr>
       <w:r>
         <w:rPr>
           <w:rFonts w:cs="David" w:hint="cs"/>
+          <w:b/>
+          <w:bCs/>
           <w:sz w:val="24"/>
           <w:szCs w:val="24"/>
           <w:rtl/>
         </w:rPr>
         <w:t>טבלת ממד התאריכים:</w:t>
       </w:r>
+      <w:r>
+        <w:rPr>
+          <w:rFonts w:cs="David" w:hint="cs"/>
+          <w:b/>
+          <w:bCs/>
+          <w:sz w:val="24"/>
+          <w:szCs w:val="24"/>
+          <w:rtl/>
+        </w:rPr>
+        <w:t xml:space="preserve"> </w:t>
+      </w:r>
+      <w:r>
+        <w:rPr>
+          <w:rFonts w:cs="David"/>
+          <w:b/>
+          <w:bCs/>
+          <w:sz w:val="24"/>
+          <w:szCs w:val="24"/>
+        </w:rPr>
+        <w:t>dim_dates</w:t>
+      </w:r>
     </w:p>
     <w:tbl>
       <w:tblPr>
         <w:tblStyle w:val="4-1"/>
         <w:bidiVisual/>
-        <w:tblW w:w="8622" w:type="dxa"/>
-        <w:tblInd w:w="190" w:type="dxa"/>
+        <w:tblW w:w="9072" w:type="dxa"/>
+        <w:tblInd w:w="195" w:type="dxa"/>
         <w:tblLook w:val="04A0" w:firstRow="1" w:lastRow="0" w:firstColumn="1" w:lastColumn="0" w:noHBand="0" w:noVBand="1"/>
       </w:tblPr>
       <w:tblGrid>
         <w:gridCol w:w="1658"/>
         <w:gridCol w:w="1366"/>
         <w:gridCol w:w="3444"/>
-        <w:gridCol w:w="2154"/>
+        <w:gridCol w:w="2604"/>
       </w:tblGrid>
       <w:tr>
         <w:trPr>
@@ -2433,7 +2836,7 @@
         </w:tc>
         <w:tc>
           <w:tcPr>
-            <w:tcW w:w="2154" w:type="dxa"/>
+            <w:tcW w:w="2604" w:type="dxa"/>
           </w:tcPr>
           <w:p>
             <w:pPr>
@@ -2488,7 +2891,18 @@
                 <w:szCs w:val="24"/>
                 <w:u w:val="single"/>
               </w:rPr>
-              <w:t>id</w:t>
+              <w:t>date_I</w:t>
+            </w:r>
+            <w:r>
+              <w:rPr>
+                <w:rFonts w:cs="David"/>
+                <w:b w:val="0"/>
+                <w:bCs w:val="0"/>
+                <w:sz w:val="24"/>
+                <w:szCs w:val="24"/>
+                <w:u w:val="single"/>
+              </w:rPr>
+              <w:t>d</w:t>
             </w:r>
           </w:p>
         </w:tc>
@@ -2544,7 +2958,7 @@
         </w:tc>
         <w:tc>
           <w:tcPr>
-            <w:tcW w:w="2154" w:type="dxa"/>
+            <w:tcW w:w="2604" w:type="dxa"/>
           </w:tcPr>
           <w:p>
             <w:pPr>
@@ -2639,7 +3053,7 @@
                 <w:sz w:val="24"/>
                 <w:szCs w:val="24"/>
               </w:rPr>
-              <w:t>date</w:t>
+              <w:t>DATE</w:t>
             </w:r>
           </w:p>
         </w:tc>
@@ -2671,7 +3085,7 @@
         </w:tc>
         <w:tc>
           <w:tcPr>
-            <w:tcW w:w="2154" w:type="dxa"/>
+            <w:tcW w:w="2604" w:type="dxa"/>
           </w:tcPr>
           <w:p>
             <w:pPr>
@@ -2781,7 +3195,7 @@
         </w:tc>
         <w:tc>
           <w:tcPr>
-            <w:tcW w:w="2154" w:type="dxa"/>
+            <w:tcW w:w="2604" w:type="dxa"/>
           </w:tcPr>
           <w:p>
             <w:pPr>
@@ -2887,7 +3301,7 @@
         </w:tc>
         <w:tc>
           <w:tcPr>
-            <w:tcW w:w="2154" w:type="dxa"/>
+            <w:tcW w:w="2604" w:type="dxa"/>
           </w:tcPr>
           <w:p>
             <w:pPr>
@@ -2996,7 +3410,7 @@
         </w:tc>
         <w:tc>
           <w:tcPr>
-            <w:tcW w:w="2154" w:type="dxa"/>
+            <w:tcW w:w="2604" w:type="dxa"/>
           </w:tcPr>
           <w:p>
             <w:pPr>
@@ -3038,7 +3452,6 @@
                 <w:szCs w:val="24"/>
               </w:rPr>
             </w:pPr>
-            <w:proofErr w:type="spellStart"/>
             <w:r>
               <w:rPr>
                 <w:rFonts w:cs="David"/>
@@ -3049,7 +3462,6 @@
               </w:rPr>
               <w:t>day_name</w:t>
             </w:r>
-            <w:proofErr w:type="spellEnd"/>
           </w:p>
         </w:tc>
         <w:tc>
@@ -3105,7 +3517,7 @@
         </w:tc>
         <w:tc>
           <w:tcPr>
-            <w:tcW w:w="2154" w:type="dxa"/>
+            <w:tcW w:w="2604" w:type="dxa"/>
           </w:tcPr>
           <w:p>
             <w:pPr>
@@ -3215,7 +3627,7 @@
         </w:tc>
         <w:tc>
           <w:tcPr>
-            <w:tcW w:w="2154" w:type="dxa"/>
+            <w:tcW w:w="2604" w:type="dxa"/>
           </w:tcPr>
           <w:p>
             <w:pPr>
@@ -3256,90 +3668,28 @@
         <w:bidi/>
         <w:rPr>
           <w:rFonts w:cs="David"/>
+          <w:b/>
+          <w:bCs/>
           <w:sz w:val="24"/>
           <w:szCs w:val="24"/>
-          <w:rtl/>
-        </w:rPr>
-      </w:pPr>
-    </w:p>
-    <w:p>
-      <w:pPr>
-        <w:bidi/>
-        <w:rPr>
-          <w:rFonts w:cs="David"/>
-          <w:sz w:val="24"/>
-          <w:szCs w:val="24"/>
-          <w:rtl/>
-        </w:rPr>
-      </w:pPr>
-    </w:p>
-    <w:p>
-      <w:pPr>
-        <w:bidi/>
-        <w:rPr>
-          <w:rFonts w:cs="David"/>
-          <w:sz w:val="24"/>
-          <w:szCs w:val="24"/>
-          <w:rtl/>
-        </w:rPr>
-      </w:pPr>
-    </w:p>
-    <w:p>
-      <w:pPr>
-        <w:bidi/>
-        <w:rPr>
-          <w:rFonts w:cs="David"/>
-          <w:sz w:val="24"/>
-          <w:szCs w:val="24"/>
-          <w:rtl/>
-        </w:rPr>
-      </w:pPr>
-    </w:p>
-    <w:p>
-      <w:pPr>
-        <w:bidi/>
-        <w:rPr>
-          <w:rFonts w:cs="David"/>
-          <w:sz w:val="24"/>
-          <w:szCs w:val="24"/>
-          <w:rtl/>
-        </w:rPr>
-      </w:pPr>
-    </w:p>
-    <w:p>
-      <w:pPr>
-        <w:bidi/>
-        <w:rPr>
-          <w:rFonts w:cs="David"/>
-          <w:sz w:val="24"/>
-          <w:szCs w:val="24"/>
-          <w:rtl/>
-        </w:rPr>
-      </w:pPr>
-    </w:p>
-    <w:p>
-      <w:pPr>
-        <w:bidi/>
-        <w:rPr>
-          <w:rFonts w:cs="David"/>
-          <w:sz w:val="24"/>
-          <w:szCs w:val="24"/>
-          <w:rtl/>
         </w:rPr>
       </w:pPr>
       <w:r>
         <w:rPr>
           <w:rFonts w:cs="David" w:hint="cs"/>
+          <w:b/>
+          <w:bCs/>
           <w:sz w:val="24"/>
           <w:szCs w:val="24"/>
           <w:rtl/>
         </w:rPr>
-        <w:lastRenderedPageBreak/>
         <w:t xml:space="preserve">טבלת </w:t>
       </w:r>
       <w:r>
         <w:rPr>
           <w:rFonts w:cs="David" w:hint="cs"/>
+          <w:b/>
+          <w:bCs/>
           <w:sz w:val="24"/>
           <w:szCs w:val="24"/>
           <w:rtl/>
@@ -3349,11 +3699,34 @@
       <w:r>
         <w:rPr>
           <w:rFonts w:cs="David" w:hint="cs"/>
+          <w:b/>
+          <w:bCs/>
           <w:sz w:val="24"/>
           <w:szCs w:val="24"/>
           <w:rtl/>
         </w:rPr>
         <w:t>:</w:t>
+      </w:r>
+      <w:r>
+        <w:rPr>
+          <w:rFonts w:cs="David" w:hint="cs"/>
+          <w:b/>
+          <w:bCs/>
+          <w:sz w:val="24"/>
+          <w:szCs w:val="24"/>
+          <w:rtl/>
+        </w:rPr>
+        <w:t xml:space="preserve"> </w:t>
+      </w:r>
+      <w:r>
+        <w:rPr>
+          <w:rFonts w:cs="David"/>
+          <w:b/>
+          <w:bCs/>
+          <w:sz w:val="24"/>
+          <w:szCs w:val="24"/>
+        </w:rPr>
+        <w:t>facts_review</w:t>
       </w:r>
     </w:p>
     <w:tbl>
@@ -3361,7 +3734,7 @@
         <w:tblStyle w:val="4-1"/>
         <w:bidiVisual/>
         <w:tblW w:w="8622" w:type="dxa"/>
-        <w:tblInd w:w="255" w:type="dxa"/>
+        <w:tblInd w:w="300" w:type="dxa"/>
         <w:tblLook w:val="04A0" w:firstRow="1" w:lastRow="0" w:firstColumn="1" w:lastColumn="0" w:noHBand="0" w:noVBand="1"/>
       </w:tblPr>
       <w:tblGrid>
@@ -3500,7 +3873,6 @@
                 <w:u w:val="single"/>
               </w:rPr>
             </w:pPr>
-            <w:proofErr w:type="spellStart"/>
             <w:r>
               <w:rPr>
                 <w:rFonts w:cs="David"/>
@@ -3512,7 +3884,6 @@
               </w:rPr>
               <w:t>review_id</w:t>
             </w:r>
-            <w:proofErr w:type="spellEnd"/>
           </w:p>
         </w:tc>
         <w:tc>
@@ -3527,16 +3898,15 @@
                 <w:rFonts w:cs="David"/>
                 <w:sz w:val="24"/>
                 <w:szCs w:val="24"/>
-                <w:rtl/>
-              </w:rPr>
-            </w:pPr>
-            <w:r>
-              <w:rPr>
-                <w:rFonts w:cs="David"/>
-                <w:sz w:val="24"/>
-                <w:szCs w:val="24"/>
-              </w:rPr>
-              <w:t>Varchar(20)</w:t>
+              </w:rPr>
+            </w:pPr>
+            <w:r>
+              <w:rPr>
+                <w:rFonts w:cs="David"/>
+                <w:sz w:val="24"/>
+                <w:szCs w:val="24"/>
+              </w:rPr>
+              <w:t>INT</w:t>
             </w:r>
           </w:p>
         </w:tc>
@@ -3555,11 +3925,14 @@
                 <w:rtl/>
               </w:rPr>
             </w:pPr>
-            <w:proofErr w:type="spellStart"/>
-            <w:r>
-              <w:t>yelp_academic_dataset_review.json</w:t>
-            </w:r>
-            <w:proofErr w:type="spellEnd"/>
+            <w:r>
+              <w:rPr>
+                <w:rFonts w:cs="David"/>
+                <w:sz w:val="24"/>
+                <w:szCs w:val="24"/>
+              </w:rPr>
+              <w:t>AUTO_INCREMENT</w:t>
+            </w:r>
           </w:p>
         </w:tc>
         <w:tc>
@@ -3574,7 +3947,6 @@
                 <w:rFonts w:cs="David"/>
                 <w:sz w:val="24"/>
                 <w:szCs w:val="24"/>
-                <w:rtl/>
               </w:rPr>
             </w:pPr>
             <w:r>
@@ -3585,6 +3957,26 @@
                 <w:rtl/>
               </w:rPr>
               <w:t>מפתח ראשי</w:t>
+            </w:r>
+          </w:p>
+          <w:p>
+            <w:pPr>
+              <w:bidi/>
+              <w:cnfStyle w:val="000000100000" w:firstRow="0" w:lastRow="0" w:firstColumn="0" w:lastColumn="0" w:oddVBand="0" w:evenVBand="0" w:oddHBand="1" w:evenHBand="0" w:firstRowFirstColumn="0" w:firstRowLastColumn="0" w:lastRowFirstColumn="0" w:lastRowLastColumn="0"/>
+              <w:rPr>
+                <w:rFonts w:cs="David"/>
+                <w:sz w:val="24"/>
+                <w:szCs w:val="24"/>
+                <w:rtl/>
+              </w:rPr>
+            </w:pPr>
+            <w:r>
+              <w:rPr>
+                <w:rFonts w:cs="David"/>
+                <w:sz w:val="24"/>
+                <w:szCs w:val="24"/>
+              </w:rPr>
+              <w:t xml:space="preserve">NOT NULL </w:t>
             </w:r>
           </w:p>
         </w:tc>
@@ -3604,7 +3996,7 @@
                 <w:bCs w:val="0"/>
                 <w:sz w:val="24"/>
                 <w:szCs w:val="24"/>
-                <w:rtl/>
+                <w:u w:val="single"/>
               </w:rPr>
             </w:pPr>
             <w:r>
@@ -3614,8 +4006,9 @@
                 <w:bCs w:val="0"/>
                 <w:sz w:val="24"/>
                 <w:szCs w:val="24"/>
-              </w:rPr>
-              <w:t>user_id</w:t>
+                <w:u w:val="single"/>
+              </w:rPr>
+              <w:t>yelp_review_id</w:t>
             </w:r>
           </w:p>
         </w:tc>
@@ -3659,11 +4052,9 @@
                 <w:rtl/>
               </w:rPr>
             </w:pPr>
-            <w:proofErr w:type="spellStart"/>
             <w:r>
               <w:t>yelp_academic_dataset_review.json</w:t>
             </w:r>
-            <w:proofErr w:type="spellEnd"/>
           </w:p>
         </w:tc>
         <w:tc>
@@ -3675,20 +4066,28 @@
               <w:bidi/>
               <w:cnfStyle w:val="000000000000" w:firstRow="0" w:lastRow="0" w:firstColumn="0" w:lastColumn="0" w:oddVBand="0" w:evenVBand="0" w:oddHBand="0" w:evenHBand="0" w:firstRowFirstColumn="0" w:firstRowLastColumn="0" w:lastRowFirstColumn="0" w:lastRowLastColumn="0"/>
               <w:rPr>
-                <w:rFonts w:cs="David"/>
-                <w:sz w:val="24"/>
-                <w:szCs w:val="24"/>
-                <w:rtl/>
-              </w:rPr>
-            </w:pPr>
-            <w:r>
-              <w:rPr>
                 <w:rFonts w:cs="David" w:hint="cs"/>
                 <w:sz w:val="24"/>
                 <w:szCs w:val="24"/>
                 <w:rtl/>
               </w:rPr>
-              <w:t>מפתח זר לממד המשתמשים</w:t>
+            </w:pPr>
+            <w:r>
+              <w:rPr>
+                <w:rFonts w:cs="David" w:hint="cs"/>
+                <w:sz w:val="24"/>
+                <w:szCs w:val="24"/>
+                <w:rtl/>
+              </w:rPr>
+              <w:t xml:space="preserve">קישור למפתח של </w:t>
+            </w:r>
+            <w:r>
+              <w:rPr>
+                <w:rFonts w:cs="David"/>
+                <w:sz w:val="24"/>
+                <w:szCs w:val="24"/>
+              </w:rPr>
+              <w:t>yelp</w:t>
             </w:r>
           </w:p>
         </w:tc>
@@ -3714,7 +4113,6 @@
                 <w:rtl/>
               </w:rPr>
             </w:pPr>
-            <w:proofErr w:type="spellStart"/>
             <w:r>
               <w:rPr>
                 <w:rFonts w:cs="David"/>
@@ -3723,9 +4121,8 @@
                 <w:sz w:val="24"/>
                 <w:szCs w:val="24"/>
               </w:rPr>
-              <w:t>business_id</w:t>
-            </w:r>
-            <w:proofErr w:type="spellEnd"/>
+              <w:t>user_id</w:t>
+            </w:r>
           </w:p>
         </w:tc>
         <w:tc>
@@ -3740,16 +4137,15 @@
                 <w:rFonts w:cs="David"/>
                 <w:sz w:val="24"/>
                 <w:szCs w:val="24"/>
-                <w:rtl/>
-              </w:rPr>
-            </w:pPr>
-            <w:r>
-              <w:rPr>
-                <w:rFonts w:cs="David"/>
-                <w:sz w:val="24"/>
-                <w:szCs w:val="24"/>
-              </w:rPr>
-              <w:t>Varchar(20)</w:t>
+              </w:rPr>
+            </w:pPr>
+            <w:r>
+              <w:rPr>
+                <w:rFonts w:cs="David"/>
+                <w:sz w:val="24"/>
+                <w:szCs w:val="24"/>
+              </w:rPr>
+              <w:t>INT</w:t>
             </w:r>
           </w:p>
         </w:tc>
@@ -3762,17 +4158,31 @@
               <w:bidi/>
               <w:cnfStyle w:val="000000100000" w:firstRow="0" w:lastRow="0" w:firstColumn="0" w:lastColumn="0" w:oddVBand="0" w:evenVBand="0" w:oddHBand="1" w:evenHBand="0" w:firstRowFirstColumn="0" w:firstRowLastColumn="0" w:lastRowFirstColumn="0" w:lastRowLastColumn="0"/>
               <w:rPr>
-                <w:rFonts w:cs="David"/>
-                <w:sz w:val="24"/>
-                <w:szCs w:val="24"/>
-                <w:rtl/>
-              </w:rPr>
-            </w:pPr>
-            <w:proofErr w:type="spellStart"/>
+                <w:rFonts w:cs="David" w:hint="cs"/>
+                <w:sz w:val="24"/>
+                <w:szCs w:val="24"/>
+                <w:rtl/>
+              </w:rPr>
+            </w:pPr>
+            <w:r>
+              <w:rPr>
+                <w:rFonts w:cs="David" w:hint="cs"/>
+                <w:sz w:val="24"/>
+                <w:szCs w:val="24"/>
+                <w:rtl/>
+              </w:rPr>
+              <w:t xml:space="preserve">חיבור בין </w:t>
+            </w:r>
             <w:r>
               <w:t>yelp_academic_dataset_review.json</w:t>
             </w:r>
-            <w:proofErr w:type="spellEnd"/>
+            <w:r>
+              <w:rPr>
+                <w:rFonts w:hint="cs"/>
+                <w:rtl/>
+              </w:rPr>
+              <w:t xml:space="preserve"> לבין טבלת ממד המשתמשים</w:t>
+            </w:r>
           </w:p>
         </w:tc>
         <w:tc>
@@ -3797,7 +4207,7 @@
                 <w:szCs w:val="24"/>
                 <w:rtl/>
               </w:rPr>
-              <w:t>מפתח זר לממד העסקים</w:t>
+              <w:t>מפתח זר לממד המשתמשים</w:t>
             </w:r>
           </w:p>
         </w:tc>
@@ -3820,7 +4230,6 @@
                 <w:rtl/>
               </w:rPr>
             </w:pPr>
-            <w:proofErr w:type="spellStart"/>
             <w:r>
               <w:rPr>
                 <w:rFonts w:cs="David"/>
@@ -3829,31 +4238,9 @@
                 <w:sz w:val="24"/>
                 <w:szCs w:val="24"/>
               </w:rPr>
-              <w:t>d</w:t>
-            </w:r>
-            <w:bookmarkStart w:id="0" w:name="_GoBack"/>
-            <w:bookmarkEnd w:id="0"/>
-            <w:r>
-              <w:rPr>
-                <w:rFonts w:cs="David"/>
-                <w:b w:val="0"/>
-                <w:bCs w:val="0"/>
-                <w:sz w:val="24"/>
-                <w:szCs w:val="24"/>
-              </w:rPr>
-              <w:t>ate</w:t>
-            </w:r>
-            <w:r>
-              <w:rPr>
-                <w:rFonts w:cs="David"/>
-                <w:b w:val="0"/>
-                <w:bCs w:val="0"/>
-                <w:sz w:val="24"/>
-                <w:szCs w:val="24"/>
-              </w:rPr>
-              <w:t>_id</w:t>
-            </w:r>
-            <w:proofErr w:type="spellEnd"/>
+              <w:lastRenderedPageBreak/>
+              <w:t>business_id</w:t>
+            </w:r>
           </w:p>
         </w:tc>
         <w:tc>
@@ -3868,16 +4255,15 @@
                 <w:rFonts w:cs="David"/>
                 <w:sz w:val="24"/>
                 <w:szCs w:val="24"/>
-                <w:rtl/>
-              </w:rPr>
-            </w:pPr>
-            <w:r>
-              <w:rPr>
-                <w:rFonts w:cs="David"/>
-                <w:sz w:val="24"/>
-                <w:szCs w:val="24"/>
-              </w:rPr>
-              <w:t>date</w:t>
+              </w:rPr>
+            </w:pPr>
+            <w:r>
+              <w:rPr>
+                <w:rFonts w:cs="David"/>
+                <w:sz w:val="24"/>
+                <w:szCs w:val="24"/>
+              </w:rPr>
+              <w:t>INT</w:t>
             </w:r>
           </w:p>
         </w:tc>
@@ -3896,11 +4282,32 @@
                 <w:rtl/>
               </w:rPr>
             </w:pPr>
-            <w:proofErr w:type="spellStart"/>
+            <w:r>
+              <w:rPr>
+                <w:rFonts w:cs="David" w:hint="cs"/>
+                <w:sz w:val="24"/>
+                <w:szCs w:val="24"/>
+                <w:rtl/>
+              </w:rPr>
+              <w:t xml:space="preserve">חיבור בין </w:t>
+            </w:r>
             <w:r>
               <w:t>yelp_academic_dataset_review.json</w:t>
             </w:r>
-            <w:proofErr w:type="spellEnd"/>
+            <w:r>
+              <w:rPr>
+                <w:rFonts w:hint="cs"/>
+                <w:rtl/>
+              </w:rPr>
+              <w:t xml:space="preserve"> לבין טבלת </w:t>
+            </w:r>
+            <w:r>
+              <w:rPr>
+                <w:rFonts w:hint="cs"/>
+                <w:rtl/>
+              </w:rPr>
+              <w:t>ממד העסקים</w:t>
+            </w:r>
           </w:p>
         </w:tc>
         <w:tc>
@@ -3925,7 +4332,7 @@
                 <w:szCs w:val="24"/>
                 <w:rtl/>
               </w:rPr>
-              <w:t>מפתח זר לממד התאריכים</w:t>
+              <w:t>מפתח זר לממד העסקים</w:t>
             </w:r>
           </w:p>
         </w:tc>
@@ -3948,6 +4355,7 @@
                 <w:bCs w:val="0"/>
                 <w:sz w:val="24"/>
                 <w:szCs w:val="24"/>
+                <w:rtl/>
               </w:rPr>
             </w:pPr>
             <w:r>
@@ -3958,7 +4366,27 @@
                 <w:sz w:val="24"/>
                 <w:szCs w:val="24"/>
               </w:rPr>
-              <w:t>stars</w:t>
+              <w:t>d</w:t>
+            </w:r>
+            <w:r>
+              <w:rPr>
+                <w:rFonts w:cs="David"/>
+                <w:b w:val="0"/>
+                <w:bCs w:val="0"/>
+                <w:sz w:val="24"/>
+                <w:szCs w:val="24"/>
+              </w:rPr>
+              <w:t>ate</w:t>
+            </w:r>
+            <w:r>
+              <w:rPr>
+                <w:rFonts w:cs="David"/>
+                <w:b w:val="0"/>
+                <w:bCs w:val="0"/>
+                <w:sz w:val="24"/>
+                <w:szCs w:val="24"/>
+              </w:rPr>
+              <w:t>_id</w:t>
             </w:r>
           </w:p>
         </w:tc>
@@ -3982,7 +4410,7 @@
                 <w:sz w:val="24"/>
                 <w:szCs w:val="24"/>
               </w:rPr>
-              <w:t>Float</w:t>
+              <w:t>INT</w:t>
             </w:r>
           </w:p>
         </w:tc>
@@ -4001,11 +4429,32 @@
                 <w:rtl/>
               </w:rPr>
             </w:pPr>
-            <w:proofErr w:type="spellStart"/>
+            <w:r>
+              <w:rPr>
+                <w:rFonts w:cs="David" w:hint="cs"/>
+                <w:sz w:val="24"/>
+                <w:szCs w:val="24"/>
+                <w:rtl/>
+              </w:rPr>
+              <w:t xml:space="preserve">חיבור בין </w:t>
+            </w:r>
             <w:r>
               <w:t>yelp_academic_dataset_review.json</w:t>
             </w:r>
-            <w:proofErr w:type="spellEnd"/>
+            <w:r>
+              <w:rPr>
+                <w:rFonts w:hint="cs"/>
+                <w:rtl/>
+              </w:rPr>
+              <w:t xml:space="preserve"> לבין טבלת </w:t>
+            </w:r>
+            <w:r>
+              <w:rPr>
+                <w:rFonts w:hint="cs"/>
+                <w:rtl/>
+              </w:rPr>
+              <w:t>ממד התאריכים</w:t>
+            </w:r>
           </w:p>
         </w:tc>
         <w:tc>
@@ -4030,7 +4479,7 @@
                 <w:szCs w:val="24"/>
                 <w:rtl/>
               </w:rPr>
-              <w:t>תמונת מצב קיים, יש לעדכן</w:t>
+              <w:t>מפתח זר לממד התאריכים</w:t>
             </w:r>
           </w:p>
         </w:tc>
@@ -4052,7 +4501,6 @@
                 <w:szCs w:val="24"/>
               </w:rPr>
             </w:pPr>
-            <w:proofErr w:type="spellStart"/>
             <w:r>
               <w:rPr>
                 <w:rFonts w:cs="David"/>
@@ -4061,9 +4509,111 @@
                 <w:sz w:val="24"/>
                 <w:szCs w:val="24"/>
               </w:rPr>
+              <w:t>stars</w:t>
+            </w:r>
+          </w:p>
+        </w:tc>
+        <w:tc>
+          <w:tcPr>
+            <w:tcW w:w="1366" w:type="dxa"/>
+          </w:tcPr>
+          <w:p>
+            <w:pPr>
+              <w:bidi/>
+              <w:cnfStyle w:val="000000000000" w:firstRow="0" w:lastRow="0" w:firstColumn="0" w:lastColumn="0" w:oddVBand="0" w:evenVBand="0" w:oddHBand="0" w:evenHBand="0" w:firstRowFirstColumn="0" w:firstRowLastColumn="0" w:lastRowFirstColumn="0" w:lastRowLastColumn="0"/>
+              <w:rPr>
+                <w:rFonts w:cs="David"/>
+                <w:sz w:val="24"/>
+                <w:szCs w:val="24"/>
+              </w:rPr>
+            </w:pPr>
+            <w:r>
+              <w:rPr>
+                <w:rFonts w:cs="David"/>
+                <w:sz w:val="24"/>
+                <w:szCs w:val="24"/>
+              </w:rPr>
+              <w:t>Float</w:t>
+            </w:r>
+          </w:p>
+        </w:tc>
+        <w:tc>
+          <w:tcPr>
+            <w:tcW w:w="3466" w:type="dxa"/>
+          </w:tcPr>
+          <w:p>
+            <w:pPr>
+              <w:bidi/>
+              <w:cnfStyle w:val="000000000000" w:firstRow="0" w:lastRow="0" w:firstColumn="0" w:lastColumn="0" w:oddVBand="0" w:evenVBand="0" w:oddHBand="0" w:evenHBand="0" w:firstRowFirstColumn="0" w:firstRowLastColumn="0" w:lastRowFirstColumn="0" w:lastRowLastColumn="0"/>
+              <w:rPr>
+                <w:rFonts w:cs="David"/>
+                <w:sz w:val="24"/>
+                <w:szCs w:val="24"/>
+                <w:rtl/>
+              </w:rPr>
+            </w:pPr>
+            <w:r>
+              <w:t>yelp_academic_dataset_review.json</w:t>
+            </w:r>
+          </w:p>
+        </w:tc>
+        <w:tc>
+          <w:tcPr>
+            <w:tcW w:w="1954" w:type="dxa"/>
+          </w:tcPr>
+          <w:p>
+            <w:pPr>
+              <w:bidi/>
+              <w:cnfStyle w:val="000000000000" w:firstRow="0" w:lastRow="0" w:firstColumn="0" w:lastColumn="0" w:oddVBand="0" w:evenVBand="0" w:oddHBand="0" w:evenHBand="0" w:firstRowFirstColumn="0" w:firstRowLastColumn="0" w:lastRowFirstColumn="0" w:lastRowLastColumn="0"/>
+              <w:rPr>
+                <w:rFonts w:cs="David"/>
+                <w:sz w:val="24"/>
+                <w:szCs w:val="24"/>
+                <w:rtl/>
+              </w:rPr>
+            </w:pPr>
+            <w:r>
+              <w:rPr>
+                <w:rFonts w:cs="David" w:hint="cs"/>
+                <w:sz w:val="24"/>
+                <w:szCs w:val="24"/>
+                <w:rtl/>
+              </w:rPr>
+              <w:t>תמונת מצב קיים, יש לעדכן</w:t>
+            </w:r>
+          </w:p>
+        </w:tc>
+      </w:tr>
+      <w:tr>
+        <w:trPr>
+          <w:cnfStyle w:val="000000100000" w:firstRow="0" w:lastRow="0" w:firstColumn="0" w:lastColumn="0" w:oddVBand="0" w:evenVBand="0" w:oddHBand="1" w:evenHBand="0" w:firstRowFirstColumn="0" w:firstRowLastColumn="0" w:lastRowFirstColumn="0" w:lastRowLastColumn="0"/>
+        </w:trPr>
+        <w:tc>
+          <w:tcPr>
+            <w:cnfStyle w:val="001000000000" w:firstRow="0" w:lastRow="0" w:firstColumn="1" w:lastColumn="0" w:oddVBand="0" w:evenVBand="0" w:oddHBand="0" w:evenHBand="0" w:firstRowFirstColumn="0" w:firstRowLastColumn="0" w:lastRowFirstColumn="0" w:lastRowLastColumn="0"/>
+            <w:tcW w:w="1836" w:type="dxa"/>
+          </w:tcPr>
+          <w:p>
+            <w:pPr>
+              <w:bidi/>
+              <w:rPr>
+                <w:rFonts w:cs="David"/>
+                <w:b w:val="0"/>
+                <w:bCs w:val="0"/>
+                <w:sz w:val="24"/>
+                <w:szCs w:val="24"/>
+              </w:rPr>
+            </w:pPr>
+            <w:r>
+              <w:rPr>
+                <w:rFonts w:cs="David"/>
+                <w:b w:val="0"/>
+                <w:bCs w:val="0"/>
+                <w:sz w:val="24"/>
+                <w:szCs w:val="24"/>
+              </w:rPr>
               <w:t>votes_aggregate</w:t>
             </w:r>
-            <w:proofErr w:type="spellEnd"/>
           </w:p>
         </w:tc>
         <w:tc>
@@ -4073,12 +4623,11 @@
           <w:p>
             <w:pPr>
               <w:bidi/>
-              <w:cnfStyle w:val="000000000000" w:firstRow="0" w:lastRow="0" w:firstColumn="0" w:lastColumn="0" w:oddVBand="0" w:evenVBand="0" w:oddHBand="0" w:evenHBand="0" w:firstRowFirstColumn="0" w:firstRowLastColumn="0" w:lastRowFirstColumn="0" w:lastRowLastColumn="0"/>
-              <w:rPr>
-                <w:rFonts w:cs="David"/>
-                <w:sz w:val="24"/>
-                <w:szCs w:val="24"/>
-                <w:rtl/>
+              <w:cnfStyle w:val="000000100000" w:firstRow="0" w:lastRow="0" w:firstColumn="0" w:lastColumn="0" w:oddVBand="0" w:evenVBand="0" w:oddHBand="1" w:evenHBand="0" w:firstRowFirstColumn="0" w:firstRowLastColumn="0" w:lastRowFirstColumn="0" w:lastRowLastColumn="0"/>
+              <w:rPr>
+                <w:rFonts w:cs="David"/>
+                <w:sz w:val="24"/>
+                <w:szCs w:val="24"/>
               </w:rPr>
             </w:pPr>
             <w:r>
@@ -4098,19 +4647,17 @@
           <w:p>
             <w:pPr>
               <w:bidi/>
-              <w:cnfStyle w:val="000000000000" w:firstRow="0" w:lastRow="0" w:firstColumn="0" w:lastColumn="0" w:oddVBand="0" w:evenVBand="0" w:oddHBand="0" w:evenHBand="0" w:firstRowFirstColumn="0" w:firstRowLastColumn="0" w:lastRowFirstColumn="0" w:lastRowLastColumn="0"/>
-              <w:rPr>
-                <w:rFonts w:cs="David"/>
-                <w:sz w:val="24"/>
-                <w:szCs w:val="24"/>
-                <w:rtl/>
-              </w:rPr>
-            </w:pPr>
-            <w:proofErr w:type="spellStart"/>
+              <w:cnfStyle w:val="000000100000" w:firstRow="0" w:lastRow="0" w:firstColumn="0" w:lastColumn="0" w:oddVBand="0" w:evenVBand="0" w:oddHBand="1" w:evenHBand="0" w:firstRowFirstColumn="0" w:firstRowLastColumn="0" w:lastRowFirstColumn="0" w:lastRowLastColumn="0"/>
+              <w:rPr>
+                <w:rFonts w:cs="David"/>
+                <w:sz w:val="24"/>
+                <w:szCs w:val="24"/>
+                <w:rtl/>
+              </w:rPr>
+            </w:pPr>
             <w:r>
               <w:t>yelp_academic_dataset_review.json</w:t>
             </w:r>
-            <w:proofErr w:type="spellEnd"/>
           </w:p>
         </w:tc>
         <w:tc>
@@ -4120,7 +4667,7 @@
           <w:p>
             <w:pPr>
               <w:bidi/>
-              <w:cnfStyle w:val="000000000000" w:firstRow="0" w:lastRow="0" w:firstColumn="0" w:lastColumn="0" w:oddVBand="0" w:evenVBand="0" w:oddHBand="0" w:evenHBand="0" w:firstRowFirstColumn="0" w:firstRowLastColumn="0" w:lastRowFirstColumn="0" w:lastRowLastColumn="0"/>
+              <w:cnfStyle w:val="000000100000" w:firstRow="0" w:lastRow="0" w:firstColumn="0" w:lastColumn="0" w:oddVBand="0" w:evenVBand="0" w:oddHBand="1" w:evenHBand="0" w:firstRowFirstColumn="0" w:firstRowLastColumn="0" w:lastRowFirstColumn="0" w:lastRowLastColumn="0"/>
               <w:rPr>
                 <w:rFonts w:cs="David"/>
                 <w:sz w:val="24"/>
@@ -4135,27 +4682,7 @@
                 <w:szCs w:val="24"/>
                 <w:rtl/>
               </w:rPr>
-              <w:t xml:space="preserve">תמונת מצב קיים, יש לעדכן. </w:t>
-            </w:r>
-            <w:proofErr w:type="spellStart"/>
-            <w:r>
-              <w:rPr>
-                <w:rFonts w:cs="David" w:hint="cs"/>
-                <w:sz w:val="24"/>
-                <w:szCs w:val="24"/>
-                <w:rtl/>
-              </w:rPr>
-              <w:t>סכימת</w:t>
-            </w:r>
-            <w:proofErr w:type="spellEnd"/>
-            <w:r>
-              <w:rPr>
-                <w:rFonts w:cs="David" w:hint="cs"/>
-                <w:sz w:val="24"/>
-                <w:szCs w:val="24"/>
-                <w:rtl/>
-              </w:rPr>
-              <w:t xml:space="preserve"> כלל ההצבעות</w:t>
+              <w:t>תמונת מצב קיים, יש לעדכן. סכימת כלל ההצבעות</w:t>
             </w:r>
           </w:p>
         </w:tc>
@@ -5606,42 +6133,6 @@
         </a:p>
       </dgm:t>
     </dgm:pt>
-    <dgm:pt modelId="{91E862CA-1C4D-4572-8624-A2A6F9604242}">
-      <dgm:prSet phldrT="[Text]"/>
-      <dgm:spPr/>
-      <dgm:t>
-        <a:bodyPr/>
-        <a:lstStyle/>
-        <a:p>
-          <a:r>
-            <a:rPr lang="en-US"/>
-            <a:t>Time</a:t>
-          </a:r>
-        </a:p>
-      </dgm:t>
-    </dgm:pt>
-    <dgm:pt modelId="{422EAC3D-896C-4DBB-8725-6A54F373C209}" type="parTrans" cxnId="{4E43B3E7-4E63-4359-A5F6-7AC60B952881}">
-      <dgm:prSet/>
-      <dgm:spPr/>
-      <dgm:t>
-        <a:bodyPr/>
-        <a:lstStyle/>
-        <a:p>
-          <a:endParaRPr lang="en-US"/>
-        </a:p>
-      </dgm:t>
-    </dgm:pt>
-    <dgm:pt modelId="{4F4480FD-CE7F-4F4E-A8F5-3E9C60B09F07}" type="sibTrans" cxnId="{4E43B3E7-4E63-4359-A5F6-7AC60B952881}">
-      <dgm:prSet/>
-      <dgm:spPr/>
-      <dgm:t>
-        <a:bodyPr/>
-        <a:lstStyle/>
-        <a:p>
-          <a:endParaRPr lang="en-US"/>
-        </a:p>
-      </dgm:t>
-    </dgm:pt>
     <dgm:pt modelId="{9F6A0729-4781-4069-8C60-6EE68320BE54}" type="pres">
       <dgm:prSet presAssocID="{F10B9450-9A77-4119-9273-47FCEE325E1B}" presName="Name0" presStyleCnt="0">
         <dgm:presLayoutVars>
@@ -5666,7 +6157,7 @@
       <dgm:spPr/>
     </dgm:pt>
     <dgm:pt modelId="{FBD57C9D-5BD0-444A-B4D4-6FA0B01536E1}" type="pres">
-      <dgm:prSet presAssocID="{CCF2815A-541C-4207-B8AA-ABF8B200EEFA}" presName="singleCenter" presStyleLbl="node1" presStyleIdx="0" presStyleCnt="5">
+      <dgm:prSet presAssocID="{CCF2815A-541C-4207-B8AA-ABF8B200EEFA}" presName="singleCenter" presStyleLbl="node1" presStyleIdx="0" presStyleCnt="4">
         <dgm:presLayoutVars>
           <dgm:chMax val="7"/>
           <dgm:chPref val="7"/>
@@ -5682,7 +6173,7 @@
       </dgm:t>
     </dgm:pt>
     <dgm:pt modelId="{3D6B170E-BF43-418B-9874-39FAFE324982}" type="pres">
-      <dgm:prSet presAssocID="{B4105B2C-B73A-443C-8689-5D2F838205AE}" presName="Name56" presStyleLbl="parChTrans1D2" presStyleIdx="0" presStyleCnt="4"/>
+      <dgm:prSet presAssocID="{B4105B2C-B73A-443C-8689-5D2F838205AE}" presName="Name56" presStyleLbl="parChTrans1D2" presStyleIdx="0" presStyleCnt="3"/>
       <dgm:spPr/>
       <dgm:t>
         <a:bodyPr/>
@@ -5693,7 +6184,7 @@
       </dgm:t>
     </dgm:pt>
     <dgm:pt modelId="{9EDF40CC-F0C0-4BC2-896B-586909C722FC}" type="pres">
-      <dgm:prSet presAssocID="{BCF62766-3DDD-4BE1-B7B2-0736DFFAC8C5}" presName="text0" presStyleLbl="node1" presStyleIdx="1" presStyleCnt="5">
+      <dgm:prSet presAssocID="{BCF62766-3DDD-4BE1-B7B2-0736DFFAC8C5}" presName="text0" presStyleLbl="node1" presStyleIdx="1" presStyleCnt="4">
         <dgm:presLayoutVars>
           <dgm:bulletEnabled val="1"/>
         </dgm:presLayoutVars>
@@ -5708,7 +6199,7 @@
       </dgm:t>
     </dgm:pt>
     <dgm:pt modelId="{82D5CF43-A440-449C-873C-EE10AB1BE85A}" type="pres">
-      <dgm:prSet presAssocID="{0F1A5DB6-54D8-4172-8779-F6C471BBD057}" presName="Name56" presStyleLbl="parChTrans1D2" presStyleIdx="1" presStyleCnt="4"/>
+      <dgm:prSet presAssocID="{0F1A5DB6-54D8-4172-8779-F6C471BBD057}" presName="Name56" presStyleLbl="parChTrans1D2" presStyleIdx="1" presStyleCnt="3"/>
       <dgm:spPr/>
       <dgm:t>
         <a:bodyPr/>
@@ -5719,7 +6210,7 @@
       </dgm:t>
     </dgm:pt>
     <dgm:pt modelId="{11009A58-E998-4D14-9CE3-5A0E768289AD}" type="pres">
-      <dgm:prSet presAssocID="{6BC98414-80C6-4B6C-9201-D381AEBEAC86}" presName="text0" presStyleLbl="node1" presStyleIdx="2" presStyleCnt="5">
+      <dgm:prSet presAssocID="{6BC98414-80C6-4B6C-9201-D381AEBEAC86}" presName="text0" presStyleLbl="node1" presStyleIdx="2" presStyleCnt="4">
         <dgm:presLayoutVars>
           <dgm:bulletEnabled val="1"/>
         </dgm:presLayoutVars>
@@ -5734,7 +6225,7 @@
       </dgm:t>
     </dgm:pt>
     <dgm:pt modelId="{F587AF6A-E92A-4898-A9A1-6B08746517F6}" type="pres">
-      <dgm:prSet presAssocID="{3ECECA65-E6DD-4EB8-9D92-36DBB6866DA8}" presName="Name56" presStyleLbl="parChTrans1D2" presStyleIdx="2" presStyleCnt="4"/>
+      <dgm:prSet presAssocID="{3ECECA65-E6DD-4EB8-9D92-36DBB6866DA8}" presName="Name56" presStyleLbl="parChTrans1D2" presStyleIdx="2" presStyleCnt="3"/>
       <dgm:spPr/>
       <dgm:t>
         <a:bodyPr/>
@@ -5745,33 +6236,7 @@
       </dgm:t>
     </dgm:pt>
     <dgm:pt modelId="{854730E4-95AD-4D05-9608-88A8427287B4}" type="pres">
-      <dgm:prSet presAssocID="{8E7E77CC-2F59-48DE-8F04-4656F6347E60}" presName="text0" presStyleLbl="node1" presStyleIdx="3" presStyleCnt="5">
-        <dgm:presLayoutVars>
-          <dgm:bulletEnabled val="1"/>
-        </dgm:presLayoutVars>
-      </dgm:prSet>
-      <dgm:spPr/>
-      <dgm:t>
-        <a:bodyPr/>
-        <a:lstStyle/>
-        <a:p>
-          <a:endParaRPr lang="en-US"/>
-        </a:p>
-      </dgm:t>
-    </dgm:pt>
-    <dgm:pt modelId="{AD91436C-0F16-4FD0-B964-40ACDE6F5700}" type="pres">
-      <dgm:prSet presAssocID="{422EAC3D-896C-4DBB-8725-6A54F373C209}" presName="Name56" presStyleLbl="parChTrans1D2" presStyleIdx="3" presStyleCnt="4"/>
-      <dgm:spPr/>
-      <dgm:t>
-        <a:bodyPr/>
-        <a:lstStyle/>
-        <a:p>
-          <a:endParaRPr lang="en-US"/>
-        </a:p>
-      </dgm:t>
-    </dgm:pt>
-    <dgm:pt modelId="{1C0313B2-221A-46D8-AA3E-5D99C1B4DDCD}" type="pres">
-      <dgm:prSet presAssocID="{91E862CA-1C4D-4572-8624-A2A6F9604242}" presName="text0" presStyleLbl="node1" presStyleIdx="4" presStyleCnt="5">
+      <dgm:prSet presAssocID="{8E7E77CC-2F59-48DE-8F04-4656F6347E60}" presName="text0" presStyleLbl="node1" presStyleIdx="3" presStyleCnt="4">
         <dgm:presLayoutVars>
           <dgm:bulletEnabled val="1"/>
         </dgm:presLayoutVars>
@@ -5787,31 +6252,26 @@
     </dgm:pt>
   </dgm:ptLst>
   <dgm:cxnLst>
+    <dgm:cxn modelId="{BA98CB27-6DB8-4447-BA46-911A9E6DFF87}" type="presOf" srcId="{0F1A5DB6-54D8-4172-8779-F6C471BBD057}" destId="{82D5CF43-A440-449C-873C-EE10AB1BE85A}" srcOrd="0" destOrd="0" presId="urn:microsoft.com/office/officeart/2008/layout/RadialCluster"/>
     <dgm:cxn modelId="{31E1F8A1-60F9-42C4-8FAB-984F37D65755}" srcId="{F10B9450-9A77-4119-9273-47FCEE325E1B}" destId="{CCF2815A-541C-4207-B8AA-ABF8B200EEFA}" srcOrd="0" destOrd="0" parTransId="{A8AAD9D3-6509-4371-9616-239CAEF332E1}" sibTransId="{0103D794-634F-4469-AD83-5E3A8DB8BE6A}"/>
-    <dgm:cxn modelId="{B412BE75-E8CB-4127-8B07-59780205D23D}" type="presOf" srcId="{F10B9450-9A77-4119-9273-47FCEE325E1B}" destId="{9F6A0729-4781-4069-8C60-6EE68320BE54}" srcOrd="0" destOrd="0" presId="urn:microsoft.com/office/officeart/2008/layout/RadialCluster"/>
-    <dgm:cxn modelId="{DE6DEDE5-C484-4434-A3C3-5AD1888030BB}" type="presOf" srcId="{3ECECA65-E6DD-4EB8-9D92-36DBB6866DA8}" destId="{F587AF6A-E92A-4898-A9A1-6B08746517F6}" srcOrd="0" destOrd="0" presId="urn:microsoft.com/office/officeart/2008/layout/RadialCluster"/>
-    <dgm:cxn modelId="{A17D0244-E3B7-4A4F-BFD3-3132B36FED0B}" type="presOf" srcId="{CCF2815A-541C-4207-B8AA-ABF8B200EEFA}" destId="{FBD57C9D-5BD0-444A-B4D4-6FA0B01536E1}" srcOrd="0" destOrd="0" presId="urn:microsoft.com/office/officeart/2008/layout/RadialCluster"/>
-    <dgm:cxn modelId="{9DB714BD-922B-454D-9B86-59F8B67DF282}" type="presOf" srcId="{91E862CA-1C4D-4572-8624-A2A6F9604242}" destId="{1C0313B2-221A-46D8-AA3E-5D99C1B4DDCD}" srcOrd="0" destOrd="0" presId="urn:microsoft.com/office/officeart/2008/layout/RadialCluster"/>
-    <dgm:cxn modelId="{F4171647-DE8C-40CE-939B-6099C9F4353A}" type="presOf" srcId="{B4105B2C-B73A-443C-8689-5D2F838205AE}" destId="{3D6B170E-BF43-418B-9874-39FAFE324982}" srcOrd="0" destOrd="0" presId="urn:microsoft.com/office/officeart/2008/layout/RadialCluster"/>
-    <dgm:cxn modelId="{883089A1-57D5-4D72-830B-FDF1541BE926}" type="presOf" srcId="{6BC98414-80C6-4B6C-9201-D381AEBEAC86}" destId="{11009A58-E998-4D14-9CE3-5A0E768289AD}" srcOrd="0" destOrd="0" presId="urn:microsoft.com/office/officeart/2008/layout/RadialCluster"/>
+    <dgm:cxn modelId="{41DC0FBD-D724-4CE0-8FBA-37D3C0C9FD51}" type="presOf" srcId="{CCF2815A-541C-4207-B8AA-ABF8B200EEFA}" destId="{FBD57C9D-5BD0-444A-B4D4-6FA0B01536E1}" srcOrd="0" destOrd="0" presId="urn:microsoft.com/office/officeart/2008/layout/RadialCluster"/>
+    <dgm:cxn modelId="{EF95BE6D-1E7E-4316-8EEF-FC0AEF72F4FE}" type="presOf" srcId="{F10B9450-9A77-4119-9273-47FCEE325E1B}" destId="{9F6A0729-4781-4069-8C60-6EE68320BE54}" srcOrd="0" destOrd="0" presId="urn:microsoft.com/office/officeart/2008/layout/RadialCluster"/>
+    <dgm:cxn modelId="{34DC33CF-E243-4C04-B3CD-DDCF5A26F638}" type="presOf" srcId="{8E7E77CC-2F59-48DE-8F04-4656F6347E60}" destId="{854730E4-95AD-4D05-9608-88A8427287B4}" srcOrd="0" destOrd="0" presId="urn:microsoft.com/office/officeart/2008/layout/RadialCluster"/>
+    <dgm:cxn modelId="{FF906833-9881-42BB-8E49-E2EAC22A15D7}" type="presOf" srcId="{3ECECA65-E6DD-4EB8-9D92-36DBB6866DA8}" destId="{F587AF6A-E92A-4898-A9A1-6B08746517F6}" srcOrd="0" destOrd="0" presId="urn:microsoft.com/office/officeart/2008/layout/RadialCluster"/>
+    <dgm:cxn modelId="{35A3794A-82B9-49D1-BAF3-D4CBBFF43AE2}" type="presOf" srcId="{6BC98414-80C6-4B6C-9201-D381AEBEAC86}" destId="{11009A58-E998-4D14-9CE3-5A0E768289AD}" srcOrd="0" destOrd="0" presId="urn:microsoft.com/office/officeart/2008/layout/RadialCluster"/>
+    <dgm:cxn modelId="{DF159C92-A315-4D03-9A58-8D6822D8B18F}" type="presOf" srcId="{BCF62766-3DDD-4BE1-B7B2-0736DFFAC8C5}" destId="{9EDF40CC-F0C0-4BC2-896B-586909C722FC}" srcOrd="0" destOrd="0" presId="urn:microsoft.com/office/officeart/2008/layout/RadialCluster"/>
     <dgm:cxn modelId="{C34DD7A0-E53F-4CEB-BDFD-3DA1D2364B07}" srcId="{CCF2815A-541C-4207-B8AA-ABF8B200EEFA}" destId="{BCF62766-3DDD-4BE1-B7B2-0736DFFAC8C5}" srcOrd="0" destOrd="0" parTransId="{B4105B2C-B73A-443C-8689-5D2F838205AE}" sibTransId="{02FE06C3-3E96-40C2-862B-6890A9CA7B7E}"/>
-    <dgm:cxn modelId="{F7F92057-17EF-40F8-A9C5-4476760B8287}" type="presOf" srcId="{8E7E77CC-2F59-48DE-8F04-4656F6347E60}" destId="{854730E4-95AD-4D05-9608-88A8427287B4}" srcOrd="0" destOrd="0" presId="urn:microsoft.com/office/officeart/2008/layout/RadialCluster"/>
-    <dgm:cxn modelId="{4E43B3E7-4E63-4359-A5F6-7AC60B952881}" srcId="{CCF2815A-541C-4207-B8AA-ABF8B200EEFA}" destId="{91E862CA-1C4D-4572-8624-A2A6F9604242}" srcOrd="3" destOrd="0" parTransId="{422EAC3D-896C-4DBB-8725-6A54F373C209}" sibTransId="{4F4480FD-CE7F-4F4E-A8F5-3E9C60B09F07}"/>
+    <dgm:cxn modelId="{4D49BAD3-76E0-45A5-9C41-5D808F026B9D}" type="presOf" srcId="{B4105B2C-B73A-443C-8689-5D2F838205AE}" destId="{3D6B170E-BF43-418B-9874-39FAFE324982}" srcOrd="0" destOrd="0" presId="urn:microsoft.com/office/officeart/2008/layout/RadialCluster"/>
     <dgm:cxn modelId="{4F3CDD5E-D085-4868-BD5A-BA17244FB7B3}" srcId="{CCF2815A-541C-4207-B8AA-ABF8B200EEFA}" destId="{8E7E77CC-2F59-48DE-8F04-4656F6347E60}" srcOrd="2" destOrd="0" parTransId="{3ECECA65-E6DD-4EB8-9D92-36DBB6866DA8}" sibTransId="{59E2C989-1C05-41A7-AFF3-3A3E727637F7}"/>
-    <dgm:cxn modelId="{7D24FFEF-012B-4912-83C2-25E8081B5E40}" type="presOf" srcId="{BCF62766-3DDD-4BE1-B7B2-0736DFFAC8C5}" destId="{9EDF40CC-F0C0-4BC2-896B-586909C722FC}" srcOrd="0" destOrd="0" presId="urn:microsoft.com/office/officeart/2008/layout/RadialCluster"/>
-    <dgm:cxn modelId="{9DCE9F0B-A4E9-4551-A6C7-9EB0D5674267}" type="presOf" srcId="{0F1A5DB6-54D8-4172-8779-F6C471BBD057}" destId="{82D5CF43-A440-449C-873C-EE10AB1BE85A}" srcOrd="0" destOrd="0" presId="urn:microsoft.com/office/officeart/2008/layout/RadialCluster"/>
     <dgm:cxn modelId="{D9929110-B938-4FA1-8070-3C142777F30F}" srcId="{CCF2815A-541C-4207-B8AA-ABF8B200EEFA}" destId="{6BC98414-80C6-4B6C-9201-D381AEBEAC86}" srcOrd="1" destOrd="0" parTransId="{0F1A5DB6-54D8-4172-8779-F6C471BBD057}" sibTransId="{364AEFBF-DCEB-4D6C-807C-3E96E1E68A82}"/>
-    <dgm:cxn modelId="{B392B8B1-42A3-4B51-BE91-C5260979E98D}" type="presOf" srcId="{422EAC3D-896C-4DBB-8725-6A54F373C209}" destId="{AD91436C-0F16-4FD0-B964-40ACDE6F5700}" srcOrd="0" destOrd="0" presId="urn:microsoft.com/office/officeart/2008/layout/RadialCluster"/>
-    <dgm:cxn modelId="{B4A22F6F-00E3-45B0-AA27-1B437DF3D48C}" type="presParOf" srcId="{9F6A0729-4781-4069-8C60-6EE68320BE54}" destId="{68D6EC03-E67A-4F2E-8782-461CDCD9FA1A}" srcOrd="0" destOrd="0" presId="urn:microsoft.com/office/officeart/2008/layout/RadialCluster"/>
-    <dgm:cxn modelId="{1710BBBB-ABDE-441A-8D2E-7A02AA2F58B8}" type="presParOf" srcId="{68D6EC03-E67A-4F2E-8782-461CDCD9FA1A}" destId="{FBD57C9D-5BD0-444A-B4D4-6FA0B01536E1}" srcOrd="0" destOrd="0" presId="urn:microsoft.com/office/officeart/2008/layout/RadialCluster"/>
-    <dgm:cxn modelId="{A79726B3-2419-4354-BE7D-E39FC7BE8258}" type="presParOf" srcId="{68D6EC03-E67A-4F2E-8782-461CDCD9FA1A}" destId="{3D6B170E-BF43-418B-9874-39FAFE324982}" srcOrd="1" destOrd="0" presId="urn:microsoft.com/office/officeart/2008/layout/RadialCluster"/>
-    <dgm:cxn modelId="{F0B1E025-9D00-4DEB-A564-43CAB7523A2D}" type="presParOf" srcId="{68D6EC03-E67A-4F2E-8782-461CDCD9FA1A}" destId="{9EDF40CC-F0C0-4BC2-896B-586909C722FC}" srcOrd="2" destOrd="0" presId="urn:microsoft.com/office/officeart/2008/layout/RadialCluster"/>
-    <dgm:cxn modelId="{707C0AFD-1091-4747-9A44-7F2CBC8381D2}" type="presParOf" srcId="{68D6EC03-E67A-4F2E-8782-461CDCD9FA1A}" destId="{82D5CF43-A440-449C-873C-EE10AB1BE85A}" srcOrd="3" destOrd="0" presId="urn:microsoft.com/office/officeart/2008/layout/RadialCluster"/>
-    <dgm:cxn modelId="{BD763B26-82E6-460D-85D1-1FEF6E97741B}" type="presParOf" srcId="{68D6EC03-E67A-4F2E-8782-461CDCD9FA1A}" destId="{11009A58-E998-4D14-9CE3-5A0E768289AD}" srcOrd="4" destOrd="0" presId="urn:microsoft.com/office/officeart/2008/layout/RadialCluster"/>
-    <dgm:cxn modelId="{78B586CD-94B2-41E8-9822-C74E96EEF589}" type="presParOf" srcId="{68D6EC03-E67A-4F2E-8782-461CDCD9FA1A}" destId="{F587AF6A-E92A-4898-A9A1-6B08746517F6}" srcOrd="5" destOrd="0" presId="urn:microsoft.com/office/officeart/2008/layout/RadialCluster"/>
-    <dgm:cxn modelId="{77BA5BE1-593D-4956-BB0D-29ACF1D6183A}" type="presParOf" srcId="{68D6EC03-E67A-4F2E-8782-461CDCD9FA1A}" destId="{854730E4-95AD-4D05-9608-88A8427287B4}" srcOrd="6" destOrd="0" presId="urn:microsoft.com/office/officeart/2008/layout/RadialCluster"/>
-    <dgm:cxn modelId="{4D520579-518D-459D-968A-754A0EB540A5}" type="presParOf" srcId="{68D6EC03-E67A-4F2E-8782-461CDCD9FA1A}" destId="{AD91436C-0F16-4FD0-B964-40ACDE6F5700}" srcOrd="7" destOrd="0" presId="urn:microsoft.com/office/officeart/2008/layout/RadialCluster"/>
-    <dgm:cxn modelId="{1054E17B-F7E9-44FE-9C30-E4FAD111FDBE}" type="presParOf" srcId="{68D6EC03-E67A-4F2E-8782-461CDCD9FA1A}" destId="{1C0313B2-221A-46D8-AA3E-5D99C1B4DDCD}" srcOrd="8" destOrd="0" presId="urn:microsoft.com/office/officeart/2008/layout/RadialCluster"/>
+    <dgm:cxn modelId="{5422332A-5EC0-404F-8EAA-24C703DFFAF3}" type="presParOf" srcId="{9F6A0729-4781-4069-8C60-6EE68320BE54}" destId="{68D6EC03-E67A-4F2E-8782-461CDCD9FA1A}" srcOrd="0" destOrd="0" presId="urn:microsoft.com/office/officeart/2008/layout/RadialCluster"/>
+    <dgm:cxn modelId="{1D64E146-2C9D-4E63-B588-A0E9202CE5F3}" type="presParOf" srcId="{68D6EC03-E67A-4F2E-8782-461CDCD9FA1A}" destId="{FBD57C9D-5BD0-444A-B4D4-6FA0B01536E1}" srcOrd="0" destOrd="0" presId="urn:microsoft.com/office/officeart/2008/layout/RadialCluster"/>
+    <dgm:cxn modelId="{8CA23044-B5A8-400F-9A5C-1F8210D4B1BD}" type="presParOf" srcId="{68D6EC03-E67A-4F2E-8782-461CDCD9FA1A}" destId="{3D6B170E-BF43-418B-9874-39FAFE324982}" srcOrd="1" destOrd="0" presId="urn:microsoft.com/office/officeart/2008/layout/RadialCluster"/>
+    <dgm:cxn modelId="{962B82E0-C20C-4D7D-80A1-4100B57EFC5A}" type="presParOf" srcId="{68D6EC03-E67A-4F2E-8782-461CDCD9FA1A}" destId="{9EDF40CC-F0C0-4BC2-896B-586909C722FC}" srcOrd="2" destOrd="0" presId="urn:microsoft.com/office/officeart/2008/layout/RadialCluster"/>
+    <dgm:cxn modelId="{97EBCF62-4CB8-4AAB-A2E7-ACB11B9A4900}" type="presParOf" srcId="{68D6EC03-E67A-4F2E-8782-461CDCD9FA1A}" destId="{82D5CF43-A440-449C-873C-EE10AB1BE85A}" srcOrd="3" destOrd="0" presId="urn:microsoft.com/office/officeart/2008/layout/RadialCluster"/>
+    <dgm:cxn modelId="{3ECC8D47-BBD4-4983-A6B5-200525D329AF}" type="presParOf" srcId="{68D6EC03-E67A-4F2E-8782-461CDCD9FA1A}" destId="{11009A58-E998-4D14-9CE3-5A0E768289AD}" srcOrd="4" destOrd="0" presId="urn:microsoft.com/office/officeart/2008/layout/RadialCluster"/>
+    <dgm:cxn modelId="{F938CABB-FEB5-402B-9E61-C39735B2B237}" type="presParOf" srcId="{68D6EC03-E67A-4F2E-8782-461CDCD9FA1A}" destId="{F587AF6A-E92A-4898-A9A1-6B08746517F6}" srcOrd="5" destOrd="0" presId="urn:microsoft.com/office/officeart/2008/layout/RadialCluster"/>
+    <dgm:cxn modelId="{89AFD0AD-3CA3-4DE6-908D-3B9145718B40}" type="presParOf" srcId="{68D6EC03-E67A-4F2E-8782-461CDCD9FA1A}" destId="{854730E4-95AD-4D05-9608-88A8427287B4}" srcOrd="6" destOrd="0" presId="urn:microsoft.com/office/officeart/2008/layout/RadialCluster"/>
   </dgm:cxnLst>
   <dgm:bg/>
   <dgm:whole/>
@@ -5838,7 +6298,7 @@
       </dsp:nvSpPr>
       <dsp:spPr>
         <a:xfrm>
-          <a:off x="2263140" y="1120140"/>
+          <a:off x="2263139" y="1488936"/>
           <a:ext cx="960120" cy="960120"/>
         </a:xfrm>
         <a:prstGeom prst="roundRect">
@@ -5904,7 +6364,7 @@
         </a:p>
       </dsp:txBody>
       <dsp:txXfrm>
-        <a:off x="2310009" y="1167009"/>
+        <a:off x="2310008" y="1535805"/>
         <a:ext cx="866382" cy="866382"/>
       </dsp:txXfrm>
     </dsp:sp>
@@ -5915,8 +6375,8 @@
       </dsp:nvSpPr>
       <dsp:spPr>
         <a:xfrm rot="16200000">
-          <a:off x="2504907" y="881847"/>
-          <a:ext cx="476584" cy="0"/>
+          <a:off x="2406457" y="1152194"/>
+          <a:ext cx="673484" cy="0"/>
         </a:xfrm>
         <a:custGeom>
           <a:avLst/>
@@ -5930,7 +6390,7 @@
                 <a:pt x="0" y="0"/>
               </a:moveTo>
               <a:lnTo>
-                <a:pt x="476584" y="0"/>
+                <a:pt x="673484" y="0"/>
               </a:lnTo>
             </a:path>
           </a:pathLst>
@@ -5971,7 +6431,7 @@
       </dsp:nvSpPr>
       <dsp:spPr>
         <a:xfrm>
-          <a:off x="2421559" y="275"/>
+          <a:off x="2421559" y="172171"/>
           <a:ext cx="643280" cy="643280"/>
         </a:xfrm>
         <a:prstGeom prst="roundRect">
@@ -6037,7 +6497,7 @@
         </a:p>
       </dsp:txBody>
       <dsp:txXfrm>
-        <a:off x="2452961" y="31677"/>
+        <a:off x="2452961" y="203573"/>
         <a:ext cx="580476" cy="580476"/>
       </dsp:txXfrm>
     </dsp:sp>
@@ -6047,9 +6507,9 @@
         <dsp:cNvSpPr/>
       </dsp:nvSpPr>
       <dsp:spPr>
-        <a:xfrm>
-          <a:off x="3223260" y="1600200"/>
-          <a:ext cx="476584" cy="0"/>
+        <a:xfrm rot="1800000">
+          <a:off x="3186453" y="2383524"/>
+          <a:ext cx="549460" cy="0"/>
         </a:xfrm>
         <a:custGeom>
           <a:avLst/>
@@ -6063,7 +6523,7 @@
                 <a:pt x="0" y="0"/>
               </a:moveTo>
               <a:lnTo>
-                <a:pt x="476584" y="0"/>
+                <a:pt x="549460" y="0"/>
               </a:lnTo>
             </a:path>
           </a:pathLst>
@@ -6104,7 +6564,7 @@
       </dsp:nvSpPr>
       <dsp:spPr>
         <a:xfrm>
-          <a:off x="3699844" y="1278559"/>
+          <a:off x="3699106" y="2384948"/>
           <a:ext cx="643280" cy="643280"/>
         </a:xfrm>
         <a:prstGeom prst="roundRect">
@@ -6170,7 +6630,7 @@
         </a:p>
       </dsp:txBody>
       <dsp:txXfrm>
-        <a:off x="3731246" y="1309961"/>
+        <a:off x="3730508" y="2416350"/>
         <a:ext cx="580476" cy="580476"/>
       </dsp:txXfrm>
     </dsp:sp>
@@ -6180,9 +6640,9 @@
         <dsp:cNvSpPr/>
       </dsp:nvSpPr>
       <dsp:spPr>
-        <a:xfrm rot="5400000">
-          <a:off x="2504907" y="2318552"/>
-          <a:ext cx="476584" cy="0"/>
+        <a:xfrm rot="9000000">
+          <a:off x="1750486" y="2383524"/>
+          <a:ext cx="549460" cy="0"/>
         </a:xfrm>
         <a:custGeom>
           <a:avLst/>
@@ -6196,7 +6656,7 @@
                 <a:pt x="0" y="0"/>
               </a:moveTo>
               <a:lnTo>
-                <a:pt x="476584" y="0"/>
+                <a:pt x="549460" y="0"/>
               </a:lnTo>
             </a:path>
           </a:pathLst>
@@ -6237,7 +6697,7 @@
       </dsp:nvSpPr>
       <dsp:spPr>
         <a:xfrm>
-          <a:off x="2421559" y="2556844"/>
+          <a:off x="1144012" y="2384948"/>
           <a:ext cx="643280" cy="643280"/>
         </a:xfrm>
         <a:prstGeom prst="roundRect">
@@ -6303,140 +6763,7 @@
         </a:p>
       </dsp:txBody>
       <dsp:txXfrm>
-        <a:off x="2452961" y="2588246"/>
-        <a:ext cx="580476" cy="580476"/>
-      </dsp:txXfrm>
-    </dsp:sp>
-    <dsp:sp modelId="{AD91436C-0F16-4FD0-B964-40ACDE6F5700}">
-      <dsp:nvSpPr>
-        <dsp:cNvPr id="0" name=""/>
-        <dsp:cNvSpPr/>
-      </dsp:nvSpPr>
-      <dsp:spPr>
-        <a:xfrm rot="10800000">
-          <a:off x="1786555" y="1600200"/>
-          <a:ext cx="476584" cy="0"/>
-        </a:xfrm>
-        <a:custGeom>
-          <a:avLst/>
-          <a:gdLst/>
-          <a:ahLst/>
-          <a:cxnLst/>
-          <a:rect l="0" t="0" r="0" b="0"/>
-          <a:pathLst>
-            <a:path>
-              <a:moveTo>
-                <a:pt x="0" y="0"/>
-              </a:moveTo>
-              <a:lnTo>
-                <a:pt x="476584" y="0"/>
-              </a:lnTo>
-            </a:path>
-          </a:pathLst>
-        </a:custGeom>
-        <a:noFill/>
-        <a:ln w="12700" cap="flat" cmpd="sng" algn="ctr">
-          <a:solidFill>
-            <a:schemeClr val="accent1">
-              <a:shade val="60000"/>
-              <a:hueOff val="0"/>
-              <a:satOff val="0"/>
-              <a:lumOff val="0"/>
-              <a:alphaOff val="0"/>
-            </a:schemeClr>
-          </a:solidFill>
-          <a:prstDash val="solid"/>
-          <a:miter lim="800000"/>
-        </a:ln>
-        <a:effectLst/>
-      </dsp:spPr>
-      <dsp:style>
-        <a:lnRef idx="2">
-          <a:scrgbClr r="0" g="0" b="0"/>
-        </a:lnRef>
-        <a:fillRef idx="0">
-          <a:scrgbClr r="0" g="0" b="0"/>
-        </a:fillRef>
-        <a:effectRef idx="0">
-          <a:scrgbClr r="0" g="0" b="0"/>
-        </a:effectRef>
-        <a:fontRef idx="minor"/>
-      </dsp:style>
-    </dsp:sp>
-    <dsp:sp modelId="{1C0313B2-221A-46D8-AA3E-5D99C1B4DDCD}">
-      <dsp:nvSpPr>
-        <dsp:cNvPr id="0" name=""/>
-        <dsp:cNvSpPr/>
-      </dsp:nvSpPr>
-      <dsp:spPr>
-        <a:xfrm>
-          <a:off x="1143275" y="1278559"/>
-          <a:ext cx="643280" cy="643280"/>
-        </a:xfrm>
-        <a:prstGeom prst="roundRect">
-          <a:avLst/>
-        </a:prstGeom>
-        <a:solidFill>
-          <a:schemeClr val="accent1">
-            <a:hueOff val="0"/>
-            <a:satOff val="0"/>
-            <a:lumOff val="0"/>
-            <a:alphaOff val="0"/>
-          </a:schemeClr>
-        </a:solidFill>
-        <a:ln w="12700" cap="flat" cmpd="sng" algn="ctr">
-          <a:solidFill>
-            <a:schemeClr val="lt1">
-              <a:hueOff val="0"/>
-              <a:satOff val="0"/>
-              <a:lumOff val="0"/>
-              <a:alphaOff val="0"/>
-            </a:schemeClr>
-          </a:solidFill>
-          <a:prstDash val="solid"/>
-          <a:miter lim="800000"/>
-        </a:ln>
-        <a:effectLst/>
-      </dsp:spPr>
-      <dsp:style>
-        <a:lnRef idx="2">
-          <a:scrgbClr r="0" g="0" b="0"/>
-        </a:lnRef>
-        <a:fillRef idx="1">
-          <a:scrgbClr r="0" g="0" b="0"/>
-        </a:fillRef>
-        <a:effectRef idx="0">
-          <a:scrgbClr r="0" g="0" b="0"/>
-        </a:effectRef>
-        <a:fontRef idx="minor">
-          <a:schemeClr val="lt1"/>
-        </a:fontRef>
-      </dsp:style>
-      <dsp:txBody>
-        <a:bodyPr spcFirstLastPara="0" vert="horz" wrap="square" lIns="45720" tIns="45720" rIns="45720" bIns="45720" numCol="1" spcCol="1270" anchor="ctr" anchorCtr="0">
-          <a:noAutofit/>
-        </a:bodyPr>
-        <a:lstStyle/>
-        <a:p>
-          <a:pPr lvl="0" algn="ctr" defTabSz="800100">
-            <a:lnSpc>
-              <a:spcPct val="90000"/>
-            </a:lnSpc>
-            <a:spcBef>
-              <a:spcPct val="0"/>
-            </a:spcBef>
-            <a:spcAft>
-              <a:spcPct val="35000"/>
-            </a:spcAft>
-          </a:pPr>
-          <a:r>
-            <a:rPr lang="en-US" sz="1800" kern="1200"/>
-            <a:t>Time</a:t>
-          </a:r>
-        </a:p>
-      </dsp:txBody>
-      <dsp:txXfrm>
-        <a:off x="1174677" y="1309961"/>
+        <a:off x="1175414" y="2416350"/>
         <a:ext cx="580476" cy="580476"/>
       </dsp:txXfrm>
     </dsp:sp>

</xml_diff>